<commit_message>
Array List implemetation and coin change problem
</commit_message>
<xml_diff>
--- a/my.java.collection/resources/Java Theory.docx
+++ b/my.java.collection/resources/Java Theory.docx
@@ -1,6 +1,6 @@
 
 <file path=word/document.xml><?xml version="1.0" encoding="utf-8"?>
-<w:document xmlns:wpc="http://schemas.microsoft.com/office/word/2010/wordprocessingCanvas" xmlns:cx="http://schemas.microsoft.com/office/drawing/2014/chartex" xmlns:cx1="http://schemas.microsoft.com/office/drawing/2015/9/8/chartex" xmlns:cx2="http://schemas.microsoft.com/office/drawing/2015/10/21/chartex" xmlns:cx3="http://schemas.microsoft.com/office/drawing/2016/5/9/chartex" xmlns:cx4="http://schemas.microsoft.com/office/drawing/2016/5/10/chartex" xmlns:cx5="http://schemas.microsoft.com/office/drawing/2016/5/11/chartex" xmlns:cx6="http://schemas.microsoft.com/office/drawing/2016/5/12/chartex" xmlns:cx7="http://schemas.microsoft.com/office/drawing/2016/5/13/chartex" xmlns:cx8="http://schemas.microsoft.com/office/drawing/2016/5/14/chartex" xmlns:mc="http://schemas.openxmlformats.org/markup-compatibility/2006" xmlns:aink="http://schemas.microsoft.com/office/drawing/2016/ink" xmlns:am3d="http://schemas.microsoft.com/office/drawing/2017/model3d" xmlns:o="urn:schemas-microsoft-com:office:office" xmlns:r="http://schemas.openxmlformats.org/officeDocument/2006/relationships" xmlns:m="http://schemas.openxmlformats.org/officeDocument/2006/math" xmlns:v="urn:schemas-microsoft-com:vml" xmlns:wp14="http://schemas.microsoft.com/office/word/2010/wordprocessingDrawing" xmlns:wp="http://schemas.openxmlformats.org/drawingml/2006/wordprocessingDrawing" xmlns:w10="urn:schemas-microsoft-com:office:word" xmlns:w="http://schemas.openxmlformats.org/wordprocessingml/2006/main" xmlns:w14="http://schemas.microsoft.com/office/word/2010/wordml" xmlns:w15="http://schemas.microsoft.com/office/word/2012/wordml" xmlns:w16cid="http://schemas.microsoft.com/office/word/2016/wordml/cid" xmlns:w16se="http://schemas.microsoft.com/office/word/2015/wordml/symex" xmlns:wpg="http://schemas.microsoft.com/office/word/2010/wordprocessingGroup" xmlns:wpi="http://schemas.microsoft.com/office/word/2010/wordprocessingInk" xmlns:wne="http://schemas.microsoft.com/office/word/2006/wordml" xmlns:wps="http://schemas.microsoft.com/office/word/2010/wordprocessingShape" mc:Ignorable="w14 w15 w16se w16cid wp14">
+<w:document xmlns:wpc="http://schemas.microsoft.com/office/word/2010/wordprocessingCanvas" xmlns:mo="http://schemas.microsoft.com/office/mac/office/2008/main" xmlns:mc="http://schemas.openxmlformats.org/markup-compatibility/2006" xmlns:mv="urn:schemas-microsoft-com:mac:vml" xmlns:o="urn:schemas-microsoft-com:office:office" xmlns:r="http://schemas.openxmlformats.org/officeDocument/2006/relationships" xmlns:m="http://schemas.openxmlformats.org/officeDocument/2006/math" xmlns:v="urn:schemas-microsoft-com:vml" xmlns:wp14="http://schemas.microsoft.com/office/word/2010/wordprocessingDrawing" xmlns:wp="http://schemas.openxmlformats.org/drawingml/2006/wordprocessingDrawing" xmlns:w10="urn:schemas-microsoft-com:office:word" xmlns:w="http://schemas.openxmlformats.org/wordprocessingml/2006/main" xmlns:w14="http://schemas.microsoft.com/office/word/2010/wordml" xmlns:w15="http://schemas.microsoft.com/office/word/2012/wordml" xmlns:wpg="http://schemas.microsoft.com/office/word/2010/wordprocessingGroup" xmlns:wpi="http://schemas.microsoft.com/office/word/2010/wordprocessingInk" xmlns:wne="http://schemas.microsoft.com/office/word/2006/wordml" xmlns:wps="http://schemas.microsoft.com/office/word/2010/wordprocessingShape" mc:Ignorable="w14 w15 wp14">
   <w:body>
     <w:p>
       <w:pPr>
@@ -49,21 +49,11 @@
       <w:r>
         <w:t xml:space="preserve"> </w:t>
       </w:r>
-      <w:proofErr w:type="gramStart"/>
       <w:r>
         <w:t>permit</w:t>
       </w:r>
-      <w:proofErr w:type="gramEnd"/>
-      <w:r>
-        <w:t xml:space="preserve"> null elements. A priority queue relying on natural ordering also does not permit insertion of non-comparable objects (doing so may result in </w:t>
-      </w:r>
-      <w:proofErr w:type="spellStart"/>
-      <w:r>
-        <w:t>ClassCastException</w:t>
-      </w:r>
-      <w:proofErr w:type="spellEnd"/>
-      <w:r>
-        <w:t>).</w:t>
+      <w:r>
+        <w:t xml:space="preserve"> null elements. A priority queue relying on natural ordering also does not permit insertion of non-comparable objects (doing so may result in ClassCastException).</w:t>
       </w:r>
     </w:p>
     <w:p/>
@@ -78,199 +68,193 @@
       </w:r>
     </w:p>
     <w:p/>
-    <w:p/>
-    <w:p>
-      <w:r>
-        <w:t>Links to Refer</w:t>
-      </w:r>
-      <w:r>
-        <w:t xml:space="preserve"> (Programming Questions)</w:t>
-      </w:r>
-      <w:r>
-        <w:t>:</w:t>
-      </w:r>
-    </w:p>
-    <w:p>
-      <w:hyperlink r:id="rId5" w:history="1">
-        <w:r>
-          <w:rPr>
-            <w:rStyle w:val="Hyperlink"/>
-          </w:rPr>
-          <w:t>https://www.geeksforgeeks.org/matrix-chain-multiplication-dp-8/</w:t>
-        </w:r>
-      </w:hyperlink>
-    </w:p>
-    <w:p/>
-    <w:p/>
-    <w:p>
-      <w:r>
-        <w:t>Links to Refer</w:t>
-      </w:r>
-      <w:r>
-        <w:t xml:space="preserve"> (General)</w:t>
-      </w:r>
-    </w:p>
-    <w:p>
-      <w:hyperlink r:id="rId6" w:history="1">
-        <w:r>
-          <w:rPr>
-            <w:rStyle w:val="Hyperlink"/>
-          </w:rPr>
-          <w:t>https://www.youtube.com/watch?v=deG25y_r6OY</w:t>
-        </w:r>
-      </w:hyperlink>
-      <w:r>
-        <w:t xml:space="preserve"> (</w:t>
-      </w:r>
-      <w:proofErr w:type="spellStart"/>
-      <w:r>
-        <w:t>RabbitMq</w:t>
-      </w:r>
-      <w:proofErr w:type="spellEnd"/>
-      <w:r>
-        <w:t>)</w:t>
-      </w:r>
-    </w:p>
-    <w:p>
-      <w:hyperlink r:id="rId7" w:history="1">
-        <w:r>
-          <w:rPr>
-            <w:rStyle w:val="Hyperlink"/>
-          </w:rPr>
-          <w:t>https://www.differencebetween.com/difference-between-physical-and-vs-virtual-memory/</w:t>
-        </w:r>
-      </w:hyperlink>
-    </w:p>
-    <w:p>
-      <w:hyperlink r:id="rId8" w:history="1">
-        <w:r>
-          <w:rPr>
-            <w:rStyle w:val="Hyperlink"/>
-          </w:rPr>
-          <w:t>https://www.quora.com/What-is-the-difference-between-Program-Files-and-Program-Files-x86</w:t>
-        </w:r>
-      </w:hyperlink>
-    </w:p>
-    <w:p>
-      <w:hyperlink r:id="rId9" w:history="1">
-        <w:r>
-          <w:rPr>
-            <w:rStyle w:val="Hyperlink"/>
-          </w:rPr>
-          <w:t>https://scotthelme.co.uk/a-new-security-header-referrer-policy/</w:t>
-        </w:r>
-      </w:hyperlink>
-    </w:p>
-    <w:p>
-      <w:hyperlink r:id="rId10" w:history="1">
-        <w:r>
-          <w:rPr>
-            <w:rStyle w:val="Hyperlink"/>
-          </w:rPr>
-          <w:t>https://stackoverflow.com/questions/10636611/how-does-access-control-allow-origin-header-work</w:t>
-        </w:r>
-      </w:hyperlink>
-    </w:p>
-    <w:p>
-      <w:hyperlink r:id="rId11" w:history="1">
-        <w:r>
-          <w:rPr>
-            <w:rStyle w:val="Hyperlink"/>
-          </w:rPr>
-          <w:t>https://stackify.com/java-performance-tuning/</w:t>
-        </w:r>
-      </w:hyperlink>
-    </w:p>
-    <w:p>
-      <w:hyperlink r:id="rId12" w:history="1">
-        <w:r>
-          <w:rPr>
-            <w:rStyle w:val="Hyperlink"/>
-          </w:rPr>
-          <w:t>https://www.baeldung.com/</w:t>
-        </w:r>
-      </w:hyperlink>
-    </w:p>
-    <w:p>
-      <w:hyperlink r:id="rId13" w:history="1">
-        <w:r>
-          <w:rPr>
-            <w:rStyle w:val="Hyperlink"/>
-          </w:rPr>
-          <w:t>https://www.geeksforgeeks.org/object-level-class-level-lock-java/</w:t>
-        </w:r>
-      </w:hyperlink>
-      <w:r>
-        <w:t xml:space="preserve"> </w:t>
-      </w:r>
-      <w:r>
-        <w:t>(class lock is required when we required synchronized static block)</w:t>
-      </w:r>
-    </w:p>
-    <w:p>
-      <w:hyperlink r:id="rId14" w:history="1">
-        <w:r>
-          <w:rPr>
-            <w:rStyle w:val="Hyperlink"/>
-          </w:rPr>
-          <w:t>https://www.geeksforgeeks.org/comparison-yield-join-sleep-java/</w:t>
-        </w:r>
-      </w:hyperlink>
-    </w:p>
-    <w:p>
-      <w:hyperlink r:id="rId15" w:history="1">
-        <w:r>
-          <w:rPr>
-            <w:rStyle w:val="Hyperlink"/>
-          </w:rPr>
-          <w:t>https://www.geeksforgeeks.org/differences-between-wait-and-join-methods-in-java/</w:t>
-        </w:r>
-      </w:hyperlink>
-    </w:p>
-    <w:p/>
-    <w:p/>
-    <w:p/>
-    <w:p>
-      <w:r>
-        <w:t>Design Links:</w:t>
-      </w:r>
-    </w:p>
-    <w:p>
-      <w:hyperlink r:id="rId16" w:history="1">
-        <w:r>
-          <w:rPr>
-            <w:rStyle w:val="Hyperlink"/>
-          </w:rPr>
-          <w:t>https://www.vertabelo.com/blog/technical-articles/a-database-model-for-a-movie-theater-reservation-system</w:t>
-        </w:r>
-      </w:hyperlink>
-    </w:p>
-    <w:p>
-      <w:hyperlink r:id="rId17" w:history="1">
-        <w:r>
-          <w:rPr>
-            <w:rStyle w:val="Hyperlink"/>
-          </w:rPr>
-          <w:t>https://prismoskills.appspot.com/lessons/System_Design_and_Big_Data/Chapter_07_-_Designing_Google_Maps.jsp</w:t>
-        </w:r>
-      </w:hyperlink>
-    </w:p>
-    <w:p>
-      <w:hyperlink r:id="rId18" w:history="1">
-        <w:r>
-          <w:rPr>
-            <w:rStyle w:val="Hyperlink"/>
-          </w:rPr>
-          <w:t>http://massivetechinterview.blogspot.com/2015/07/design-chess-game-using-oo-principles.html</w:t>
-        </w:r>
-      </w:hyperlink>
-    </w:p>
-    <w:p/>
-    <w:p>
+    <w:p>
+      <w:r>
+        <w:t>HashMap, TreeMap, Hashset Implementations</w:t>
+      </w:r>
       <w:bookmarkStart w:id="0" w:name="_GoBack"/>
       <w:bookmarkEnd w:id="0"/>
     </w:p>
     <w:p/>
+    <w:p/>
+    <w:p>
+      <w:r>
+        <w:t>Links to Refer</w:t>
+      </w:r>
+      <w:r>
+        <w:t xml:space="preserve"> (Programming Questions)</w:t>
+      </w:r>
+      <w:r>
+        <w:t>:</w:t>
+      </w:r>
+    </w:p>
+    <w:p>
+      <w:hyperlink r:id="rId5" w:history="1">
+        <w:r>
+          <w:rPr>
+            <w:rStyle w:val="Hyperlink"/>
+          </w:rPr>
+          <w:t>https://www.geeksforgeeks.org/matrix-chain-multiplication-dp-8/</w:t>
+        </w:r>
+      </w:hyperlink>
+    </w:p>
+    <w:p/>
+    <w:p/>
+    <w:p>
+      <w:r>
+        <w:t>Links to Refer (General)</w:t>
+      </w:r>
+    </w:p>
+    <w:p>
+      <w:hyperlink r:id="rId6" w:history="1">
+        <w:r>
+          <w:rPr>
+            <w:rStyle w:val="Hyperlink"/>
+          </w:rPr>
+          <w:t>https://www.youtube.com/watch?v=deG25y_r6OY</w:t>
+        </w:r>
+      </w:hyperlink>
+      <w:r>
+        <w:t xml:space="preserve"> (RabbitMq)</w:t>
+      </w:r>
+    </w:p>
+    <w:p>
+      <w:hyperlink r:id="rId7" w:history="1">
+        <w:r>
+          <w:rPr>
+            <w:rStyle w:val="Hyperlink"/>
+          </w:rPr>
+          <w:t>https://www.differencebetween.com/difference-between-physical-and-vs-virtual-memory/</w:t>
+        </w:r>
+      </w:hyperlink>
+    </w:p>
+    <w:p>
+      <w:hyperlink r:id="rId8" w:history="1">
+        <w:r>
+          <w:rPr>
+            <w:rStyle w:val="Hyperlink"/>
+          </w:rPr>
+          <w:t>https://www.quora.com/What-is-the-difference-between-Program-Files-and-Program-Files-x86</w:t>
+        </w:r>
+      </w:hyperlink>
+    </w:p>
+    <w:p>
+      <w:hyperlink r:id="rId9" w:history="1">
+        <w:r>
+          <w:rPr>
+            <w:rStyle w:val="Hyperlink"/>
+          </w:rPr>
+          <w:t>https://scotthelme.co.uk/a-new-security-header-referrer-policy/</w:t>
+        </w:r>
+      </w:hyperlink>
+    </w:p>
+    <w:p>
+      <w:hyperlink r:id="rId10" w:history="1">
+        <w:r>
+          <w:rPr>
+            <w:rStyle w:val="Hyperlink"/>
+          </w:rPr>
+          <w:t>https://stackoverflow.com/questions/10636611/how-does-access-control-allow-origin-header-work</w:t>
+        </w:r>
+      </w:hyperlink>
+    </w:p>
+    <w:p>
+      <w:hyperlink r:id="rId11" w:history="1">
+        <w:r>
+          <w:rPr>
+            <w:rStyle w:val="Hyperlink"/>
+          </w:rPr>
+          <w:t>https://stackify.com/java-performance-tuning/</w:t>
+        </w:r>
+      </w:hyperlink>
+    </w:p>
+    <w:p>
+      <w:hyperlink r:id="rId12" w:history="1">
+        <w:r>
+          <w:rPr>
+            <w:rStyle w:val="Hyperlink"/>
+          </w:rPr>
+          <w:t>https://www.baeldung.com/</w:t>
+        </w:r>
+      </w:hyperlink>
+    </w:p>
+    <w:p>
+      <w:hyperlink r:id="rId13" w:history="1">
+        <w:r>
+          <w:rPr>
+            <w:rStyle w:val="Hyperlink"/>
+          </w:rPr>
+          <w:t>https://www.geeksforgeeks.org/object-level-class-level-lock-java/</w:t>
+        </w:r>
+      </w:hyperlink>
+      <w:r>
+        <w:t xml:space="preserve"> </w:t>
+      </w:r>
+      <w:r>
+        <w:t>(class lock is required when we required synchronized static block)</w:t>
+      </w:r>
+    </w:p>
+    <w:p>
+      <w:hyperlink r:id="rId14" w:history="1">
+        <w:r>
+          <w:rPr>
+            <w:rStyle w:val="Hyperlink"/>
+          </w:rPr>
+          <w:t>https://www.geeksforgeeks.org/comparison-yield-join-sleep-java/</w:t>
+        </w:r>
+      </w:hyperlink>
+    </w:p>
+    <w:p>
+      <w:hyperlink r:id="rId15" w:history="1">
+        <w:r>
+          <w:rPr>
+            <w:rStyle w:val="Hyperlink"/>
+          </w:rPr>
+          <w:t>https://www.geeksforgeeks.org/differences-between-wait-and-join-methods-in-java/</w:t>
+        </w:r>
+      </w:hyperlink>
+    </w:p>
+    <w:p/>
+    <w:p/>
+    <w:p/>
+    <w:p>
+      <w:r>
+        <w:t>Design Links:</w:t>
+      </w:r>
+    </w:p>
+    <w:p>
+      <w:hyperlink r:id="rId16" w:history="1">
+        <w:r>
+          <w:rPr>
+            <w:rStyle w:val="Hyperlink"/>
+          </w:rPr>
+          <w:t>https://www.vertabelo.com/blog/technical-articles/a-database-model-for-a-movie-theater-reservation-system</w:t>
+        </w:r>
+      </w:hyperlink>
+    </w:p>
+    <w:p>
+      <w:hyperlink r:id="rId17" w:history="1">
+        <w:r>
+          <w:rPr>
+            <w:rStyle w:val="Hyperlink"/>
+          </w:rPr>
+          <w:t>https://prismoskills.appspot.com/lessons/System_Design_and_Big_Data/Chapter_07_-_Designing_Google_Maps.jsp</w:t>
+        </w:r>
+      </w:hyperlink>
+    </w:p>
+    <w:p>
+      <w:hyperlink r:id="rId18" w:history="1">
+        <w:r>
+          <w:rPr>
+            <w:rStyle w:val="Hyperlink"/>
+          </w:rPr>
+          <w:t>http://massivetechinterview.blogspot.com/2015/07/design-chess-game-using-oo-principles.html</w:t>
+        </w:r>
+      </w:hyperlink>
+    </w:p>
+    <w:p/>
+    <w:p/>
+    <w:p/>
     <w:p>
       <w:r>
         <w:t>Spring Projects:</w:t>
@@ -282,19 +266,7 @@
           <w:rPr>
             <w:rStyle w:val="Hyperlink"/>
           </w:rPr>
-          <w:t>https://spring.io/guides/gs/testing-rest</w:t>
-        </w:r>
-        <w:r>
-          <w:rPr>
-            <w:rStyle w:val="Hyperlink"/>
-          </w:rPr>
-          <w:t>d</w:t>
-        </w:r>
-        <w:r>
-          <w:rPr>
-            <w:rStyle w:val="Hyperlink"/>
-          </w:rPr>
-          <w:t>ocs/</w:t>
+          <w:t>https://spring.io/guides/gs/testing-restdocs/</w:t>
         </w:r>
       </w:hyperlink>
     </w:p>
@@ -365,7 +337,7 @@
       </w:hyperlink>
     </w:p>
     <w:p>
-      <w:hyperlink r:id="rId26" w:history="1">
+      <w:hyperlink r:id="rId26" w:anchor="cache" w:history="1">
         <w:r>
           <w:rPr>
             <w:rStyle w:val="Hyperlink"/>
@@ -391,7 +363,7 @@
 </file>
 
 <file path=word/styles.xml><?xml version="1.0" encoding="utf-8"?>
-<w:styles xmlns:mc="http://schemas.openxmlformats.org/markup-compatibility/2006" xmlns:r="http://schemas.openxmlformats.org/officeDocument/2006/relationships" xmlns:w="http://schemas.openxmlformats.org/wordprocessingml/2006/main" xmlns:w14="http://schemas.microsoft.com/office/word/2010/wordml" xmlns:w15="http://schemas.microsoft.com/office/word/2012/wordml" xmlns:w16cid="http://schemas.microsoft.com/office/word/2016/wordml/cid" xmlns:w16se="http://schemas.microsoft.com/office/word/2015/wordml/symex" mc:Ignorable="w14 w15 w16se w16cid">
+<w:styles xmlns:mc="http://schemas.openxmlformats.org/markup-compatibility/2006" xmlns:r="http://schemas.openxmlformats.org/officeDocument/2006/relationships" xmlns:w="http://schemas.openxmlformats.org/wordprocessingml/2006/main" xmlns:w14="http://schemas.microsoft.com/office/word/2010/wordml" xmlns:w15="http://schemas.microsoft.com/office/word/2012/wordml" mc:Ignorable="w14 w15">
   <w:docDefaults>
     <w:rPrDefault>
       <w:rPr>
@@ -403,7 +375,7 @@
     </w:rPrDefault>
     <w:pPrDefault/>
   </w:docDefaults>
-  <w:latentStyles w:defLockedState="0" w:defUIPriority="99" w:defSemiHidden="0" w:defUnhideWhenUsed="0" w:defQFormat="0" w:count="375">
+  <w:latentStyles w:defLockedState="0" w:defUIPriority="99" w:defSemiHidden="0" w:defUnhideWhenUsed="0" w:defQFormat="0" w:count="381">
     <w:lsdException w:name="Normal" w:uiPriority="0" w:qFormat="1"/>
     <w:lsdException w:name="heading 1" w:uiPriority="9" w:qFormat="1"/>
     <w:lsdException w:name="heading 2" w:semiHidden="1" w:uiPriority="9" w:unhideWhenUsed="1" w:qFormat="1"/>
@@ -776,9 +748,6 @@
     <w:lsdException w:name="List Table 6 Colorful Accent 6" w:uiPriority="51"/>
     <w:lsdException w:name="List Table 7 Colorful Accent 6" w:uiPriority="52"/>
     <w:lsdException w:name="Mention" w:semiHidden="1" w:unhideWhenUsed="1"/>
-    <w:lsdException w:name="Smart Hyperlink" w:semiHidden="1" w:unhideWhenUsed="1"/>
-    <w:lsdException w:name="Hashtag" w:semiHidden="1" w:unhideWhenUsed="1"/>
-    <w:lsdException w:name="Unresolved Mention" w:semiHidden="1" w:unhideWhenUsed="1"/>
   </w:latentStyles>
   <w:style w:type="paragraph" w:default="1" w:styleId="Normal">
     <w:name w:val="Normal"/>
@@ -822,7 +791,7 @@
       <w:u w:val="single"/>
     </w:rPr>
   </w:style>
-  <w:style w:type="character" w:styleId="UnresolvedMention">
+  <w:style w:type="character" w:customStyle="1" w:styleId="UnresolvedMention">
     <w:name w:val="Unresolved Mention"/>
     <w:basedOn w:val="DefaultParagraphFont"/>
     <w:uiPriority w:val="99"/>

</xml_diff>

<commit_message>
Adding some design changes
</commit_message>
<xml_diff>
--- a/my.java.collection/resources/Java Theory.docx
+++ b/my.java.collection/resources/Java Theory.docx
@@ -53,7 +53,15 @@
         <w:t>permit</w:t>
       </w:r>
       <w:r>
-        <w:t xml:space="preserve"> null elements. A priority queue relying on natural ordering also does not permit insertion of non-comparable objects (doing so may result in ClassCastException).</w:t>
+        <w:t xml:space="preserve"> null elements. A priority queue relying on natural ordering also does not permit insertion of non-comparable objects (doing so may result in </w:t>
+      </w:r>
+      <w:proofErr w:type="spellStart"/>
+      <w:r>
+        <w:t>ClassCastException</w:t>
+      </w:r>
+      <w:proofErr w:type="spellEnd"/>
+      <w:r>
+        <w:t>).</w:t>
       </w:r>
     </w:p>
     <w:p/>
@@ -83,17 +91,48 @@
     </w:p>
     <w:p/>
     <w:p>
-      <w:r>
-        <w:t>HashMap, TreeMap</w:t>
-      </w:r>
-      <w:r>
-        <w:t xml:space="preserve"> (implements SortedMap)</w:t>
-      </w:r>
-      <w:r>
-        <w:t>, Hashset</w:t>
-      </w:r>
-      <w:r>
-        <w:t>(implements SortedSet)</w:t>
+      <w:proofErr w:type="spellStart"/>
+      <w:r>
+        <w:t>HashMap</w:t>
+      </w:r>
+      <w:proofErr w:type="spellEnd"/>
+      <w:r>
+        <w:t xml:space="preserve">, </w:t>
+      </w:r>
+      <w:proofErr w:type="spellStart"/>
+      <w:r>
+        <w:t>TreeMap</w:t>
+      </w:r>
+      <w:proofErr w:type="spellEnd"/>
+      <w:r>
+        <w:t xml:space="preserve"> (implements </w:t>
+      </w:r>
+      <w:proofErr w:type="spellStart"/>
+      <w:r>
+        <w:t>SortedMap</w:t>
+      </w:r>
+      <w:proofErr w:type="spellEnd"/>
+      <w:r>
+        <w:t>)</w:t>
+      </w:r>
+      <w:r>
+        <w:t xml:space="preserve">, </w:t>
+      </w:r>
+      <w:proofErr w:type="spellStart"/>
+      <w:r>
+        <w:t>Hashset</w:t>
+      </w:r>
+      <w:proofErr w:type="spellEnd"/>
+      <w:r>
+        <w:t xml:space="preserve">(implements </w:t>
+      </w:r>
+      <w:proofErr w:type="spellStart"/>
+      <w:r>
+        <w:t>SortedSet</w:t>
+      </w:r>
+      <w:proofErr w:type="spellEnd"/>
+      <w:r>
+        <w:t>)</w:t>
       </w:r>
       <w:r>
         <w:t xml:space="preserve"> Implementations</w:t>
@@ -102,12 +141,14 @@
         <w:t xml:space="preserve">, </w:t>
       </w:r>
       <w:hyperlink r:id="rId7" w:history="1">
+        <w:proofErr w:type="spellStart"/>
         <w:r>
           <w:rPr>
             <w:rStyle w:val="Hyperlink"/>
           </w:rPr>
           <w:t>ConcurrentHashMap</w:t>
         </w:r>
+        <w:proofErr w:type="spellEnd"/>
       </w:hyperlink>
       <w:r>
         <w:t xml:space="preserve"> (Imp)</w:t>
@@ -153,7 +194,15 @@
         </w:r>
       </w:hyperlink>
       <w:r>
-        <w:t xml:space="preserve"> (RabbitMq)</w:t>
+        <w:t xml:space="preserve"> (</w:t>
+      </w:r>
+      <w:proofErr w:type="spellStart"/>
+      <w:r>
+        <w:t>RabbitMq</w:t>
+      </w:r>
+      <w:proofErr w:type="spellEnd"/>
+      <w:r>
+        <w:t>)</w:t>
       </w:r>
     </w:p>
     <w:p>
@@ -458,8 +507,29 @@
         </w:numPr>
       </w:pPr>
       <w:r>
-        <w:t>Revise Project related technology questions (SpringBoot, RabbitMq, Microservices</w:t>
-      </w:r>
+        <w:t>Revise Project related technology questions (</w:t>
+      </w:r>
+      <w:proofErr w:type="spellStart"/>
+      <w:r>
+        <w:t>SpringBoot</w:t>
+      </w:r>
+      <w:proofErr w:type="spellEnd"/>
+      <w:r>
+        <w:t xml:space="preserve">, </w:t>
+      </w:r>
+      <w:proofErr w:type="spellStart"/>
+      <w:r>
+        <w:t>RabbitMq</w:t>
+      </w:r>
+      <w:proofErr w:type="spellEnd"/>
+      <w:r>
+        <w:t xml:space="preserve">, </w:t>
+      </w:r>
+      <w:proofErr w:type="spellStart"/>
+      <w:r>
+        <w:t>Microservices</w:t>
+      </w:r>
+      <w:proofErr w:type="spellEnd"/>
       <w:r>
         <w:t>, Mongo</w:t>
       </w:r>
@@ -632,8 +702,16 @@
         </w:numPr>
       </w:pPr>
       <w:r>
+        <w:lastRenderedPageBreak/>
         <w:t>Feature/Project that you feel you should not have done the way that it was done</w:t>
       </w:r>
+      <w:r>
+        <w:t>/ Design Challenges?</w:t>
+      </w:r>
+      <w:r>
+        <w:tab/>
+        <w:t xml:space="preserve"> </w:t>
+      </w:r>
     </w:p>
     <w:p>
       <w:pPr>
@@ -644,7 +722,6 @@
         </w:numPr>
       </w:pPr>
       <w:r>
-        <w:lastRenderedPageBreak/>
         <w:t xml:space="preserve">Most challenging </w:t>
       </w:r>
       <w:r>
@@ -724,6 +801,85 @@
           <w:numId w:val="5"/>
         </w:numPr>
       </w:pPr>
+      <w:r>
+        <w:t>Design patterns that you have used in your application?</w:t>
+      </w:r>
+    </w:p>
+    <w:p>
+      <w:pPr>
+        <w:pStyle w:val="ListParagraph"/>
+        <w:numPr>
+          <w:ilvl w:val="0"/>
+          <w:numId w:val="5"/>
+        </w:numPr>
+      </w:pPr>
+      <w:r>
+        <w:t>Any quest</w:t>
+      </w:r>
+      <w:r>
+        <w:t>ions to the interviewer</w:t>
+      </w:r>
+      <w:r>
+        <w:t>?</w:t>
+      </w:r>
+    </w:p>
+    <w:p>
+      <w:pPr>
+        <w:numPr>
+          <w:ilvl w:val="0"/>
+          <w:numId w:val="5"/>
+        </w:numPr>
+        <w:shd w:val="clear" w:color="auto" w:fill="FFFFFF"/>
+        <w:textAlignment w:val="baseline"/>
+        <w:rPr>
+          <w:rFonts w:eastAsia="Times New Roman" w:cs="Times New Roman"/>
+          <w:lang w:val="en-GB" w:eastAsia="en-GB"/>
+        </w:rPr>
+      </w:pPr>
+      <w:r>
+        <w:rPr>
+          <w:rFonts w:eastAsia="Times New Roman" w:cs="Times New Roman"/>
+          <w:lang w:val="en-GB" w:eastAsia="en-GB"/>
+        </w:rPr>
+        <w:t xml:space="preserve">What is the toughest </w:t>
+      </w:r>
+      <w:r>
+        <w:rPr>
+          <w:rFonts w:eastAsia="Times New Roman" w:cs="Times New Roman"/>
+          <w:lang w:val="en-GB" w:eastAsia="en-GB"/>
+        </w:rPr>
+        <w:t>project you have ever worked on? Why was it tough</w:t>
+      </w:r>
+      <w:r>
+        <w:rPr>
+          <w:rFonts w:eastAsia="Times New Roman" w:cs="Times New Roman"/>
+          <w:lang w:val="en-GB" w:eastAsia="en-GB"/>
+        </w:rPr>
+        <w:t>? What did you d</w:t>
+      </w:r>
+      <w:r>
+        <w:rPr>
+          <w:rFonts w:eastAsia="Times New Roman" w:cs="Times New Roman"/>
+          <w:lang w:val="en-GB" w:eastAsia="en-GB"/>
+        </w:rPr>
+        <w:t>o to solve the problem</w:t>
+      </w:r>
+      <w:r>
+        <w:rPr>
+          <w:rFonts w:eastAsia="Times New Roman" w:cs="Times New Roman"/>
+          <w:lang w:val="en-GB" w:eastAsia="en-GB"/>
+        </w:rPr>
+        <w:t>? How did you design it? What choices you made and why?</w:t>
+      </w:r>
+    </w:p>
+    <w:p>
+      <w:pPr>
+        <w:pStyle w:val="ListParagraph"/>
+        <w:numPr>
+          <w:ilvl w:val="0"/>
+          <w:numId w:val="5"/>
+        </w:numPr>
+      </w:pPr>
     </w:p>
     <w:p/>
     <w:p/>
@@ -840,7 +996,23 @@
         </w:numPr>
       </w:pPr>
       <w:r>
-        <w:t>Set, HashMap, TreeSet implementations</w:t>
+        <w:t xml:space="preserve">Set, </w:t>
+      </w:r>
+      <w:proofErr w:type="spellStart"/>
+      <w:r>
+        <w:t>HashMap</w:t>
+      </w:r>
+      <w:proofErr w:type="spellEnd"/>
+      <w:r>
+        <w:t xml:space="preserve">, </w:t>
+      </w:r>
+      <w:proofErr w:type="spellStart"/>
+      <w:r>
+        <w:t>TreeSet</w:t>
+      </w:r>
+      <w:proofErr w:type="spellEnd"/>
+      <w:r>
+        <w:t xml:space="preserve"> implementations</w:t>
       </w:r>
     </w:p>
     <w:p>
@@ -852,8 +1024,16 @@
         </w:numPr>
       </w:pPr>
       <w:r>
-        <w:t>Collections Framework, Sorting complexities, when to use what, interface vs abstract</w:t>
-      </w:r>
+        <w:t xml:space="preserve">Collections Framework, Sorting complexities, when to use what, </w:t>
+      </w:r>
+      <w:hyperlink r:id="rId37" w:history="1">
+        <w:r>
+          <w:rPr>
+            <w:rStyle w:val="Hyperlink"/>
+          </w:rPr>
+          <w:t>interface vs abstract</w:t>
+        </w:r>
+      </w:hyperlink>
     </w:p>
     <w:p>
       <w:pPr>
@@ -882,7 +1062,15 @@
         <w:t>, semaphore</w:t>
       </w:r>
       <w:r>
-        <w:t>, mutex vs semaphore</w:t>
+        <w:t xml:space="preserve">, </w:t>
+      </w:r>
+      <w:proofErr w:type="spellStart"/>
+      <w:r>
+        <w:t>mutex</w:t>
+      </w:r>
+      <w:proofErr w:type="spellEnd"/>
+      <w:r>
+        <w:t xml:space="preserve"> vs semaphore</w:t>
       </w:r>
       <w:r>
         <w:t>, Executor Service</w:t>
@@ -897,7 +1085,15 @@
         </w:numPr>
       </w:pPr>
       <w:r>
-        <w:t xml:space="preserve">Immutable class, SingleTon, </w:t>
+        <w:t xml:space="preserve">Immutable class, </w:t>
+      </w:r>
+      <w:proofErr w:type="spellStart"/>
+      <w:r>
+        <w:t>SingleTon</w:t>
+      </w:r>
+      <w:proofErr w:type="spellEnd"/>
+      <w:r>
+        <w:t xml:space="preserve">, </w:t>
       </w:r>
       <w:r>
         <w:t xml:space="preserve"> </w:t>
@@ -927,7 +1123,7 @@
       <w:r>
         <w:t xml:space="preserve"> </w:t>
       </w:r>
-      <w:hyperlink r:id="rId37" w:history="1">
+      <w:hyperlink r:id="rId38" w:history="1">
         <w:r>
           <w:rPr>
             <w:rStyle w:val="Hyperlink"/>
@@ -1025,7 +1221,27 @@
           <w:sz w:val="23"/>
           <w:szCs w:val="23"/>
         </w:rPr>
-        <w:t>String is widely used as parameter for many java classes, e.g. network connection, opening files, etc. Were String not immutable, a connection or file would be changed and lead to serious security threat. ...</w:t>
+        <w:t xml:space="preserve">String is widely used as parameter for many java classes, e.g. network connection, opening files, etc. </w:t>
+      </w:r>
+      <w:proofErr w:type="spellStart"/>
+      <w:r>
+        <w:rPr>
+          <w:rFonts w:ascii="Arial" w:hAnsi="Arial" w:cs="Arial"/>
+          <w:color w:val="242729"/>
+          <w:sz w:val="23"/>
+          <w:szCs w:val="23"/>
+        </w:rPr>
+        <w:t>Were</w:t>
+      </w:r>
+      <w:proofErr w:type="spellEnd"/>
+      <w:r>
+        <w:rPr>
+          <w:rFonts w:ascii="Arial" w:hAnsi="Arial" w:cs="Arial"/>
+          <w:color w:val="242729"/>
+          <w:sz w:val="23"/>
+          <w:szCs w:val="23"/>
+        </w:rPr>
+        <w:t xml:space="preserve"> String not immutable, a connection or file would be changed and lead to serious security threat. ...</w:t>
       </w:r>
     </w:p>
     <w:p/>
@@ -1050,7 +1266,7 @@
       </w:r>
     </w:p>
     <w:p>
-      <w:hyperlink r:id="rId38" w:history="1">
+      <w:hyperlink r:id="rId39" w:history="1">
         <w:r>
           <w:rPr>
             <w:rStyle w:val="Hyperlink"/>
@@ -1065,7 +1281,7 @@
           <w:rStyle w:val="Hyperlink"/>
         </w:rPr>
       </w:pPr>
-      <w:hyperlink r:id="rId39" w:history="1">
+      <w:hyperlink r:id="rId40" w:history="1">
         <w:r>
           <w:rPr>
             <w:rStyle w:val="Hyperlink"/>
@@ -1075,7 +1291,7 @@
       </w:hyperlink>
     </w:p>
     <w:p>
-      <w:hyperlink r:id="rId40" w:history="1">
+      <w:hyperlink r:id="rId41" w:history="1">
         <w:r>
           <w:rPr>
             <w:rStyle w:val="Hyperlink"/>
@@ -1100,7 +1316,7 @@
           <w:u w:val="single"/>
         </w:rPr>
       </w:pPr>
-      <w:hyperlink r:id="rId41" w:history="1">
+      <w:hyperlink r:id="rId42" w:history="1">
         <w:r>
           <w:rPr>
             <w:rStyle w:val="Hyperlink"/>
@@ -1128,11 +1344,12 @@
     <w:p/>
     <w:p>
       <w:r>
+        <w:lastRenderedPageBreak/>
         <w:t>Design Pattern Concepts with Examples:</w:t>
       </w:r>
     </w:p>
     <w:p>
-      <w:hyperlink r:id="rId42" w:history="1">
+      <w:hyperlink r:id="rId43" w:history="1">
         <w:r>
           <w:rPr>
             <w:rStyle w:val="Hyperlink"/>
@@ -1159,9 +1376,11 @@
       <w:r>
         <w:t>How does java support multi-</w:t>
       </w:r>
+      <w:proofErr w:type="gramStart"/>
       <w:r>
         <w:t>threading ??</w:t>
       </w:r>
+      <w:proofErr w:type="gramEnd"/>
     </w:p>
     <w:p>
       <w:pPr>
@@ -1172,7 +1391,6 @@
         </w:numPr>
       </w:pPr>
       <w:r>
-        <w:lastRenderedPageBreak/>
         <w:t xml:space="preserve">What are L1, L2 caches </w:t>
       </w:r>
     </w:p>
@@ -1187,7 +1405,7 @@
       <w:r>
         <w:t xml:space="preserve">Pinterest Engineering </w:t>
       </w:r>
-      <w:hyperlink r:id="rId43" w:history="1">
+      <w:hyperlink r:id="rId44" w:history="1">
         <w:r>
           <w:rPr>
             <w:rStyle w:val="Hyperlink"/>
@@ -1227,6 +1445,7 @@
           <w:lang w:val="en-GB" w:eastAsia="en-GB"/>
         </w:rPr>
       </w:pPr>
+      <w:proofErr w:type="gramStart"/>
       <w:r>
         <w:rPr>
           <w:rFonts w:ascii="Verdana" w:eastAsia="Times New Roman" w:hAnsi="Verdana" w:cs="Times New Roman"/>
@@ -1236,7 +1455,19 @@
           <w:shd w:val="clear" w:color="auto" w:fill="FFFFFF"/>
           <w:lang w:val="en-GB" w:eastAsia="en-GB"/>
         </w:rPr>
-        <w:t>super() is implicitly invoked by the compiler if no super() or this() is included explicitly within the derived class constructor. Therefore, in this case, The Person class constructor is called first and then the Employee class constructor is called.</w:t>
+        <w:t>super(</w:t>
+      </w:r>
+      <w:proofErr w:type="gramEnd"/>
+      <w:r>
+        <w:rPr>
+          <w:rFonts w:ascii="Verdana" w:eastAsia="Times New Roman" w:hAnsi="Verdana" w:cs="Times New Roman"/>
+          <w:color w:val="000000"/>
+          <w:sz w:val="20"/>
+          <w:szCs w:val="20"/>
+          <w:shd w:val="clear" w:color="auto" w:fill="FFFFFF"/>
+          <w:lang w:val="en-GB" w:eastAsia="en-GB"/>
+        </w:rPr>
+        <w:t>) is implicitly invoked by the compiler if no super() or this() is included explicitly within the derived class constructor. Therefore, in this case, The Person class constructor is called first and then the Employee class constructor is called.</w:t>
       </w:r>
     </w:p>
     <w:p>
@@ -1255,6 +1486,7 @@
           <w:lang w:val="en-GB" w:eastAsia="en-GB"/>
         </w:rPr>
       </w:pPr>
+      <w:proofErr w:type="gramStart"/>
       <w:r>
         <w:rPr>
           <w:rFonts w:ascii="Verdana" w:hAnsi="Verdana" w:cs="Times New Roman"/>
@@ -1273,7 +1505,18 @@
           <w:szCs w:val="20"/>
           <w:lang w:val="en-GB" w:eastAsia="en-GB"/>
         </w:rPr>
-        <w:t>his() and super() must be the first statement in the class con</w:t>
+        <w:t>his(</w:t>
+      </w:r>
+      <w:proofErr w:type="gramEnd"/>
+      <w:r>
+        <w:rPr>
+          <w:rFonts w:ascii="Verdana" w:hAnsi="Verdana" w:cs="Times New Roman"/>
+          <w:color w:val="000000"/>
+          <w:sz w:val="20"/>
+          <w:szCs w:val="20"/>
+          <w:lang w:val="en-GB" w:eastAsia="en-GB"/>
+        </w:rPr>
+        <w:t>) and super() must be the first statement in the class con</w:t>
       </w:r>
       <w:r>
         <w:rPr>
@@ -1524,6 +1767,7 @@
           <w:lang w:val="en-GB" w:eastAsia="en-GB"/>
         </w:rPr>
       </w:pPr>
+      <w:proofErr w:type="spellStart"/>
       <w:r>
         <w:rPr>
           <w:rFonts w:ascii="Monaco" w:hAnsi="Monaco" w:cs="Courier New"/>
@@ -1532,7 +1776,52 @@
           <w:szCs w:val="20"/>
           <w:lang w:val="en-GB" w:eastAsia="en-GB"/>
         </w:rPr>
-        <w:t>Collections.unmodifiableCollection(Collection c)Collections.unmodifiableMap(Map m)</w:t>
+        <w:t>Collections.unmodifiableCollection</w:t>
+      </w:r>
+      <w:proofErr w:type="spellEnd"/>
+      <w:r>
+        <w:rPr>
+          <w:rFonts w:ascii="Monaco" w:hAnsi="Monaco" w:cs="Courier New"/>
+          <w:color w:val="333333"/>
+          <w:sz w:val="20"/>
+          <w:szCs w:val="20"/>
+          <w:lang w:val="en-GB" w:eastAsia="en-GB"/>
+        </w:rPr>
+        <w:t xml:space="preserve">(Collection </w:t>
+      </w:r>
+      <w:proofErr w:type="gramStart"/>
+      <w:r>
+        <w:rPr>
+          <w:rFonts w:ascii="Monaco" w:hAnsi="Monaco" w:cs="Courier New"/>
+          <w:color w:val="333333"/>
+          <w:sz w:val="20"/>
+          <w:szCs w:val="20"/>
+          <w:lang w:val="en-GB" w:eastAsia="en-GB"/>
+        </w:rPr>
+        <w:t>c)</w:t>
+      </w:r>
+      <w:proofErr w:type="spellStart"/>
+      <w:r>
+        <w:rPr>
+          <w:rFonts w:ascii="Monaco" w:hAnsi="Monaco" w:cs="Courier New"/>
+          <w:color w:val="333333"/>
+          <w:sz w:val="20"/>
+          <w:szCs w:val="20"/>
+          <w:lang w:val="en-GB" w:eastAsia="en-GB"/>
+        </w:rPr>
+        <w:t>Collections.unmodifiableMap</w:t>
+      </w:r>
+      <w:proofErr w:type="spellEnd"/>
+      <w:proofErr w:type="gramEnd"/>
+      <w:r>
+        <w:rPr>
+          <w:rFonts w:ascii="Monaco" w:hAnsi="Monaco" w:cs="Courier New"/>
+          <w:color w:val="333333"/>
+          <w:sz w:val="20"/>
+          <w:szCs w:val="20"/>
+          <w:lang w:val="en-GB" w:eastAsia="en-GB"/>
+        </w:rPr>
+        <w:t>(Map m)</w:t>
       </w:r>
     </w:p>
     <w:p>
@@ -1577,6 +1866,7 @@
           <w:lang w:val="en-GB" w:eastAsia="en-GB"/>
         </w:rPr>
       </w:pPr>
+      <w:proofErr w:type="spellStart"/>
       <w:r>
         <w:rPr>
           <w:rFonts w:ascii="Monaco" w:hAnsi="Monaco" w:cs="Courier New"/>
@@ -1585,7 +1875,18 @@
           <w:szCs w:val="20"/>
           <w:lang w:val="en-GB" w:eastAsia="en-GB"/>
         </w:rPr>
-        <w:t>Collections.unmodifiableList(List l)</w:t>
+        <w:t>Collections.unmodifiableList</w:t>
+      </w:r>
+      <w:proofErr w:type="spellEnd"/>
+      <w:r>
+        <w:rPr>
+          <w:rFonts w:ascii="Monaco" w:hAnsi="Monaco" w:cs="Courier New"/>
+          <w:color w:val="333333"/>
+          <w:sz w:val="20"/>
+          <w:szCs w:val="20"/>
+          <w:lang w:val="en-GB" w:eastAsia="en-GB"/>
+        </w:rPr>
+        <w:t>(List l)</w:t>
       </w:r>
     </w:p>
     <w:p>
@@ -1630,6 +1931,7 @@
           <w:lang w:val="en-GB" w:eastAsia="en-GB"/>
         </w:rPr>
       </w:pPr>
+      <w:proofErr w:type="spellStart"/>
       <w:r>
         <w:rPr>
           <w:rFonts w:ascii="Monaco" w:hAnsi="Monaco" w:cs="Courier New"/>
@@ -1638,7 +1940,18 @@
           <w:szCs w:val="20"/>
           <w:lang w:val="en-GB" w:eastAsia="en-GB"/>
         </w:rPr>
-        <w:t>Collections.unmodifiableSet(Set s)</w:t>
+        <w:t>Collections.unmodifiableSet</w:t>
+      </w:r>
+      <w:proofErr w:type="spellEnd"/>
+      <w:r>
+        <w:rPr>
+          <w:rFonts w:ascii="Monaco" w:hAnsi="Monaco" w:cs="Courier New"/>
+          <w:color w:val="333333"/>
+          <w:sz w:val="20"/>
+          <w:szCs w:val="20"/>
+          <w:lang w:val="en-GB" w:eastAsia="en-GB"/>
+        </w:rPr>
+        <w:t>(Set s)</w:t>
       </w:r>
     </w:p>
     <w:p>
@@ -1679,7 +1992,49 @@
         <w:rPr>
           <w:color w:val="000000" w:themeColor="text1"/>
         </w:rPr>
-        <w:t>Path – path to run time executiuon, classpath – path to .class files</w:t>
+        <w:t xml:space="preserve">Path – </w:t>
+      </w:r>
+      <w:proofErr w:type="spellStart"/>
+      <w:r>
+        <w:rPr>
+          <w:color w:val="000000" w:themeColor="text1"/>
+        </w:rPr>
+        <w:t>path</w:t>
+      </w:r>
+      <w:proofErr w:type="spellEnd"/>
+      <w:r>
+        <w:rPr>
+          <w:color w:val="000000" w:themeColor="text1"/>
+        </w:rPr>
+        <w:t xml:space="preserve"> to run time </w:t>
+      </w:r>
+      <w:proofErr w:type="spellStart"/>
+      <w:r>
+        <w:rPr>
+          <w:color w:val="000000" w:themeColor="text1"/>
+        </w:rPr>
+        <w:t>executiuon</w:t>
+      </w:r>
+      <w:proofErr w:type="spellEnd"/>
+      <w:r>
+        <w:rPr>
+          <w:color w:val="000000" w:themeColor="text1"/>
+        </w:rPr>
+        <w:t xml:space="preserve">, </w:t>
+      </w:r>
+      <w:proofErr w:type="spellStart"/>
+      <w:r>
+        <w:rPr>
+          <w:color w:val="000000" w:themeColor="text1"/>
+        </w:rPr>
+        <w:t>classpath</w:t>
+      </w:r>
+      <w:proofErr w:type="spellEnd"/>
+      <w:r>
+        <w:rPr>
+          <w:color w:val="000000" w:themeColor="text1"/>
+        </w:rPr>
+        <w:t xml:space="preserve"> – path to .class files</w:t>
       </w:r>
     </w:p>
     <w:p>
@@ -1701,7 +2056,7 @@
       <w:r>
         <w:t xml:space="preserve">JMS Implementation - </w:t>
       </w:r>
-      <w:hyperlink r:id="rId44" w:history="1">
+      <w:hyperlink r:id="rId45" w:history="1">
         <w:r>
           <w:rPr>
             <w:rStyle w:val="Hyperlink"/>
@@ -1715,7 +2070,7 @@
       <w:r>
         <w:t xml:space="preserve">XSS (Cross site scripting) - </w:t>
       </w:r>
-      <w:hyperlink r:id="rId45" w:history="1">
+      <w:hyperlink r:id="rId46" w:history="1">
         <w:r>
           <w:rPr>
             <w:rStyle w:val="Hyperlink"/>
@@ -1726,6 +2081,7 @@
     </w:p>
     <w:p>
       <w:r>
+        <w:lastRenderedPageBreak/>
         <w:t xml:space="preserve">CSRF (Cross Site Request Forgery) </w:t>
       </w:r>
     </w:p>
@@ -1744,8 +2100,13 @@
       </w:r>
     </w:p>
     <w:p>
-      <w:r>
-        <w:t xml:space="preserve">Fority Security: </w:t>
+      <w:proofErr w:type="spellStart"/>
+      <w:r>
+        <w:t>Fority</w:t>
+      </w:r>
+      <w:proofErr w:type="spellEnd"/>
+      <w:r>
+        <w:t xml:space="preserve"> Security: </w:t>
       </w:r>
     </w:p>
     <w:p/>
@@ -1753,7 +2114,6 @@
     <w:p/>
     <w:p>
       <w:r>
-        <w:lastRenderedPageBreak/>
         <w:t>Top Questions to solve for Interviews:</w:t>
       </w:r>
     </w:p>
@@ -1764,7 +2124,7 @@
           <w:lang w:val="en-GB" w:eastAsia="en-GB"/>
         </w:rPr>
       </w:pPr>
-      <w:hyperlink r:id="rId46" w:history="1">
+      <w:hyperlink r:id="rId47" w:history="1">
         <w:r>
           <w:rPr>
             <w:rStyle w:val="Hyperlink"/>
@@ -1781,7 +2141,7 @@
           <w:lang w:val="en-GB" w:eastAsia="en-GB"/>
         </w:rPr>
       </w:pPr>
-      <w:hyperlink r:id="rId47" w:history="1">
+      <w:hyperlink r:id="rId48" w:history="1">
         <w:r>
           <w:rPr>
             <w:rStyle w:val="Hyperlink"/>
@@ -1799,7 +2159,7 @@
           <w:b/>
         </w:rPr>
       </w:pPr>
-      <w:hyperlink r:id="rId48" w:history="1">
+      <w:hyperlink r:id="rId49" w:history="1">
         <w:r>
           <w:rPr>
             <w:rStyle w:val="Hyperlink"/>
@@ -1840,14 +2200,9 @@
         <w:t>Functional Interface</w:t>
       </w:r>
       <w:r>
-        <w:t xml:space="preserve"> (one abstract method, any number of default/object methods</w:t>
-      </w:r>
-      <w:bookmarkStart w:id="0" w:name="_GoBack"/>
-      <w:bookmarkEnd w:id="0"/>
-      <w:r>
-        <w:t xml:space="preserve">) - </w:t>
-      </w:r>
-      <w:hyperlink r:id="rId49" w:history="1">
+        <w:t xml:space="preserve"> (one abstract method, any number of default/object methods) - </w:t>
+      </w:r>
+      <w:hyperlink r:id="rId50" w:history="1">
         <w:r>
           <w:rPr>
             <w:rStyle w:val="Hyperlink"/>
@@ -1868,15 +2223,30 @@
       </w:r>
     </w:p>
     <w:p>
-      <w:r>
-        <w:t>LocalDateTime, LocalDate</w:t>
-      </w:r>
-    </w:p>
-    <w:p>
-      <w:r>
-        <w:t xml:space="preserve">forEach - </w:t>
-      </w:r>
-      <w:hyperlink r:id="rId50" w:history="1">
+      <w:proofErr w:type="spellStart"/>
+      <w:r>
+        <w:t>LocalDateTime</w:t>
+      </w:r>
+      <w:proofErr w:type="spellEnd"/>
+      <w:r>
+        <w:t xml:space="preserve">, </w:t>
+      </w:r>
+      <w:proofErr w:type="spellStart"/>
+      <w:r>
+        <w:t>LocalDate</w:t>
+      </w:r>
+      <w:proofErr w:type="spellEnd"/>
+    </w:p>
+    <w:p>
+      <w:proofErr w:type="spellStart"/>
+      <w:r>
+        <w:t>forEach</w:t>
+      </w:r>
+      <w:proofErr w:type="spellEnd"/>
+      <w:r>
+        <w:t xml:space="preserve"> - </w:t>
+      </w:r>
+      <w:hyperlink r:id="rId51" w:history="1">
         <w:r>
           <w:rPr>
             <w:rStyle w:val="Hyperlink"/>
@@ -1885,9 +2255,33 @@
         </w:r>
       </w:hyperlink>
       <w:r>
-        <w:t xml:space="preserve"> (difference between collection.stream().forEach() vs collection.forEach() - </w:t>
-      </w:r>
-      <w:hyperlink r:id="rId51" w:history="1">
+        <w:t xml:space="preserve"> (difference between </w:t>
+      </w:r>
+      <w:proofErr w:type="spellStart"/>
+      <w:r>
+        <w:t>collection.stream</w:t>
+      </w:r>
+      <w:proofErr w:type="spellEnd"/>
+      <w:r>
+        <w:t>().</w:t>
+      </w:r>
+      <w:proofErr w:type="spellStart"/>
+      <w:r>
+        <w:t>forEach</w:t>
+      </w:r>
+      <w:proofErr w:type="spellEnd"/>
+      <w:r>
+        <w:t xml:space="preserve">() vs </w:t>
+      </w:r>
+      <w:proofErr w:type="spellStart"/>
+      <w:r>
+        <w:t>collection.forEach</w:t>
+      </w:r>
+      <w:proofErr w:type="spellEnd"/>
+      <w:r>
+        <w:t xml:space="preserve">() - </w:t>
+      </w:r>
+      <w:hyperlink r:id="rId52" w:history="1">
         <w:r>
           <w:rPr>
             <w:rStyle w:val="Hyperlink"/>
@@ -1942,9 +2336,11 @@
       </w:r>
     </w:p>
     <w:p>
+      <w:proofErr w:type="spellStart"/>
       <w:r>
         <w:t>JShell</w:t>
       </w:r>
+      <w:proofErr w:type="spellEnd"/>
     </w:p>
     <w:p>
       <w:r>
@@ -1953,6 +2349,7 @@
       <w:r>
         <w:t xml:space="preserve"> (</w:t>
       </w:r>
+      <w:proofErr w:type="spellStart"/>
       <w:r>
         <w:rPr>
           <w:rFonts w:ascii="Verdana" w:eastAsia="Times New Roman" w:hAnsi="Verdana" w:cs="Times New Roman"/>
@@ -1964,6 +2361,7 @@
         </w:rPr>
         <w:t>takeWhile</w:t>
       </w:r>
+      <w:proofErr w:type="spellEnd"/>
       <w:r>
         <w:rPr>
           <w:rFonts w:ascii="Times New Roman" w:eastAsia="Times New Roman" w:hAnsi="Times New Roman" w:cs="Times New Roman"/>
@@ -1971,6 +2369,7 @@
         </w:rPr>
         <w:t xml:space="preserve">, </w:t>
       </w:r>
+      <w:proofErr w:type="spellStart"/>
       <w:r>
         <w:rPr>
           <w:rFonts w:ascii="Times New Roman" w:eastAsia="Times New Roman" w:hAnsi="Times New Roman" w:cs="Times New Roman"/>
@@ -1978,6 +2377,7 @@
         </w:rPr>
         <w:t>dropWhile</w:t>
       </w:r>
+      <w:proofErr w:type="spellEnd"/>
       <w:r>
         <w:rPr>
           <w:rFonts w:ascii="Times New Roman" w:eastAsia="Times New Roman" w:hAnsi="Times New Roman" w:cs="Times New Roman"/>
@@ -1985,6 +2385,7 @@
         </w:rPr>
         <w:t xml:space="preserve">, </w:t>
       </w:r>
+      <w:proofErr w:type="spellStart"/>
       <w:r>
         <w:rPr>
           <w:rFonts w:ascii="Verdana" w:eastAsia="Times New Roman" w:hAnsi="Verdana" w:cs="Times New Roman"/>
@@ -1996,6 +2397,7 @@
         </w:rPr>
         <w:t>ofNullable</w:t>
       </w:r>
+      <w:proofErr w:type="spellEnd"/>
       <w:r>
         <w:rPr>
           <w:rFonts w:ascii="Times New Roman" w:eastAsia="Times New Roman" w:hAnsi="Times New Roman" w:cs="Times New Roman"/>
@@ -2027,7 +2429,7 @@
       <w:r>
         <w:t xml:space="preserve">Go Through </w:t>
       </w:r>
-      <w:hyperlink r:id="rId52" w:history="1">
+      <w:hyperlink r:id="rId53" w:history="1">
         <w:r>
           <w:rPr>
             <w:rStyle w:val="Hyperlink"/>
@@ -2038,21 +2440,31 @@
       <w:r>
         <w:t xml:space="preserve"> on </w:t>
       </w:r>
-      <w:hyperlink r:id="rId53" w:history="1">
+      <w:hyperlink r:id="rId54" w:history="1">
+        <w:proofErr w:type="spellStart"/>
         <w:r>
           <w:rPr>
             <w:rStyle w:val="Hyperlink"/>
           </w:rPr>
           <w:t>Mockito</w:t>
         </w:r>
+        <w:proofErr w:type="spellEnd"/>
       </w:hyperlink>
       <w:r>
         <w:t xml:space="preserve"> as well</w:t>
       </w:r>
       <w:r>
-        <w:t xml:space="preserve"> (Mockito vs Spy, </w:t>
-      </w:r>
-      <w:hyperlink r:id="rId54" w:history="1">
+        <w:t xml:space="preserve"> (</w:t>
+      </w:r>
+      <w:proofErr w:type="spellStart"/>
+      <w:r>
+        <w:t>Mockito</w:t>
+      </w:r>
+      <w:proofErr w:type="spellEnd"/>
+      <w:r>
+        <w:t xml:space="preserve"> vs Spy, </w:t>
+      </w:r>
+      <w:hyperlink r:id="rId55" w:history="1">
         <w:r>
           <w:rPr>
             <w:rStyle w:val="Hyperlink"/>
@@ -2063,8 +2475,21 @@
       <w:r>
         <w:t xml:space="preserve">, </w:t>
       </w:r>
-      <w:r>
-        <w:t>MockitoRunner vs SpringRunner)</w:t>
+      <w:proofErr w:type="spellStart"/>
+      <w:r>
+        <w:t>MockitoRunner</w:t>
+      </w:r>
+      <w:proofErr w:type="spellEnd"/>
+      <w:r>
+        <w:t xml:space="preserve"> vs </w:t>
+      </w:r>
+      <w:proofErr w:type="spellStart"/>
+      <w:r>
+        <w:t>SpringRunner</w:t>
+      </w:r>
+      <w:proofErr w:type="spellEnd"/>
+      <w:r>
+        <w:t>)</w:t>
       </w:r>
     </w:p>
     <w:p/>
@@ -2078,7 +2503,7 @@
       <w:r>
         <w:t xml:space="preserve">Orchestration pattern vs Choreography Patter - </w:t>
       </w:r>
-      <w:hyperlink r:id="rId55" w:history="1">
+      <w:hyperlink r:id="rId56" w:history="1">
         <w:r>
           <w:rPr>
             <w:rStyle w:val="Hyperlink"/>
@@ -2103,7 +2528,7 @@
           <w:u w:val="none"/>
         </w:rPr>
       </w:pPr>
-      <w:hyperlink r:id="rId56" w:history="1">
+      <w:hyperlink r:id="rId57" w:history="1">
         <w:r>
           <w:rPr>
             <w:rStyle w:val="Hyperlink"/>
@@ -2169,7 +2594,14 @@
         <w:rPr>
           <w:color w:val="000000" w:themeColor="text1"/>
         </w:rPr>
-        <w:t>Inversion of Control (IOC) and Dependency Injection (DI) are used interchangeably. IOC is achieved through DI. DI is the process of providing the dependencies and IOC is the end result of DI.</w:t>
+        <w:t xml:space="preserve">Inversion of Control (IOC) and Dependency Injection (DI) are used interchangeably. IOC is achieved through DI. DI is the process of providing the dependencies </w:t>
+      </w:r>
+      <w:r>
+        <w:rPr>
+          <w:color w:val="000000" w:themeColor="text1"/>
+        </w:rPr>
+        <w:lastRenderedPageBreak/>
+        <w:t>and IOC is the end result of DI.</w:t>
       </w:r>
       <w:r>
         <w:t xml:space="preserve"> </w:t>
@@ -2225,9 +2657,23 @@
         <w:rPr>
           <w:color w:val="000000" w:themeColor="text1"/>
         </w:rPr>
-        <w:t xml:space="preserve">Setter Injection vs Constructor Injection (Which to use when ??) - </w:t>
-      </w:r>
-      <w:hyperlink r:id="rId57" w:anchor="axzz5kbmHoHCI" w:history="1">
+        <w:t xml:space="preserve">Setter Injection </w:t>
+      </w:r>
+      <w:proofErr w:type="gramStart"/>
+      <w:r>
+        <w:rPr>
+          <w:color w:val="000000" w:themeColor="text1"/>
+        </w:rPr>
+        <w:t>vs</w:t>
+      </w:r>
+      <w:proofErr w:type="gramEnd"/>
+      <w:r>
+        <w:rPr>
+          <w:color w:val="000000" w:themeColor="text1"/>
+        </w:rPr>
+        <w:t xml:space="preserve"> Constructor Injection (Which to use when ??) - </w:t>
+      </w:r>
+      <w:hyperlink r:id="rId58" w:anchor="axzz5kbmHoHCI" w:history="1">
         <w:r>
           <w:rPr>
             <w:rStyle w:val="Hyperlink"/>
@@ -2246,7 +2692,6 @@
         <w:rPr>
           <w:color w:val="000000" w:themeColor="text1"/>
         </w:rPr>
-        <w:lastRenderedPageBreak/>
         <w:t>Can multithreading be implemented on a single processor system?</w:t>
       </w:r>
       <w:r>
@@ -2255,7 +2700,7 @@
         </w:rPr>
         <w:t xml:space="preserve"> - </w:t>
       </w:r>
-      <w:hyperlink r:id="rId58" w:history="1">
+      <w:hyperlink r:id="rId59" w:history="1">
         <w:r>
           <w:rPr>
             <w:rStyle w:val="Hyperlink"/>
@@ -2269,13 +2714,15 @@
         </w:rPr>
         <w:t xml:space="preserve"> </w:t>
       </w:r>
-      <w:hyperlink r:id="rId59" w:history="1">
+      <w:hyperlink r:id="rId60" w:history="1">
+        <w:proofErr w:type="spellStart"/>
         <w:r>
           <w:rPr>
             <w:rStyle w:val="Hyperlink"/>
           </w:rPr>
           <w:t>here</w:t>
         </w:r>
+        <w:proofErr w:type="spellEnd"/>
       </w:hyperlink>
     </w:p>
     <w:p>
@@ -2307,26 +2754,26 @@
           <w:color w:val="000000" w:themeColor="text1"/>
           <w:u w:val="none"/>
         </w:rPr>
-        <w:t>ublic constructor is allowed inside a enum class, all constructors have to be private</w:t>
-      </w:r>
-    </w:p>
-    <w:p>
-      <w:pPr>
+        <w:t xml:space="preserve">ublic constructor is allowed inside a </w:t>
+      </w:r>
+      <w:proofErr w:type="spellStart"/>
+      <w:r>
         <w:rPr>
           <w:rStyle w:val="Hyperlink"/>
           <w:color w:val="000000" w:themeColor="text1"/>
           <w:u w:val="none"/>
         </w:rPr>
-      </w:pPr>
-    </w:p>
-    <w:p>
-      <w:pPr>
+        <w:t>enum</w:t>
+      </w:r>
+      <w:proofErr w:type="spellEnd"/>
+      <w:r>
         <w:rPr>
           <w:rStyle w:val="Hyperlink"/>
           <w:color w:val="000000" w:themeColor="text1"/>
           <w:u w:val="none"/>
         </w:rPr>
-      </w:pPr>
+        <w:t xml:space="preserve"> class, all constructors have to be private</w:t>
+      </w:r>
     </w:p>
     <w:p>
       <w:pPr>
@@ -2336,7 +2783,25 @@
           <w:u w:val="none"/>
         </w:rPr>
       </w:pPr>
-      <w:hyperlink r:id="rId60" w:history="1">
+    </w:p>
+    <w:p>
+      <w:pPr>
+        <w:rPr>
+          <w:rStyle w:val="Hyperlink"/>
+          <w:color w:val="000000" w:themeColor="text1"/>
+          <w:u w:val="none"/>
+        </w:rPr>
+      </w:pPr>
+    </w:p>
+    <w:p>
+      <w:pPr>
+        <w:rPr>
+          <w:rStyle w:val="Hyperlink"/>
+          <w:color w:val="000000" w:themeColor="text1"/>
+          <w:u w:val="none"/>
+        </w:rPr>
+      </w:pPr>
+      <w:hyperlink r:id="rId61" w:history="1">
         <w:r>
           <w:rPr>
             <w:rStyle w:val="Hyperlink"/>
@@ -2375,16 +2840,44 @@
           <w:color w:val="000000" w:themeColor="text1"/>
           <w:u w:val="none"/>
         </w:rPr>
-        <w:t>e: Around, Before, After, AfterReturn, AfterThro</w:t>
-      </w:r>
+        <w:t xml:space="preserve">e: Around, Before, After, </w:t>
+      </w:r>
+      <w:proofErr w:type="spellStart"/>
       <w:r>
         <w:rPr>
           <w:rStyle w:val="Hyperlink"/>
           <w:color w:val="000000" w:themeColor="text1"/>
           <w:u w:val="none"/>
         </w:rPr>
+        <w:t>AfterReturn</w:t>
+      </w:r>
+      <w:proofErr w:type="spellEnd"/>
+      <w:r>
+        <w:rPr>
+          <w:rStyle w:val="Hyperlink"/>
+          <w:color w:val="000000" w:themeColor="text1"/>
+          <w:u w:val="none"/>
+        </w:rPr>
+        <w:t xml:space="preserve">, </w:t>
+      </w:r>
+      <w:proofErr w:type="spellStart"/>
+      <w:r>
+        <w:rPr>
+          <w:rStyle w:val="Hyperlink"/>
+          <w:color w:val="000000" w:themeColor="text1"/>
+          <w:u w:val="none"/>
+        </w:rPr>
+        <w:t>AfterThro</w:t>
+      </w:r>
+      <w:r>
+        <w:rPr>
+          <w:rStyle w:val="Hyperlink"/>
+          <w:color w:val="000000" w:themeColor="text1"/>
+          <w:u w:val="none"/>
+        </w:rPr>
         <w:t>wing</w:t>
       </w:r>
+      <w:proofErr w:type="spellEnd"/>
     </w:p>
     <w:p>
       <w:pPr>
@@ -2394,66 +2887,500 @@
           <w:u w:val="none"/>
         </w:rPr>
       </w:pPr>
+      <w:proofErr w:type="spellStart"/>
       <w:r>
         <w:rPr>
           <w:rStyle w:val="Hyperlink"/>
           <w:color w:val="000000" w:themeColor="text1"/>
           <w:u w:val="none"/>
         </w:rPr>
-        <w:t>JoinPoint: Place of Action/Point of Execution</w:t>
-      </w:r>
-    </w:p>
-    <w:p>
-      <w:pPr>
+        <w:t>JoinPoint</w:t>
+      </w:r>
+      <w:proofErr w:type="spellEnd"/>
+      <w:r>
         <w:rPr>
           <w:rStyle w:val="Hyperlink"/>
           <w:color w:val="000000" w:themeColor="text1"/>
           <w:u w:val="none"/>
         </w:rPr>
-      </w:pPr>
-      <w:r>
+        <w:t>: Place of Action/Point of Execution</w:t>
+      </w:r>
+    </w:p>
+    <w:p>
+      <w:pPr>
         <w:rPr>
           <w:rStyle w:val="Hyperlink"/>
           <w:color w:val="000000" w:themeColor="text1"/>
           <w:u w:val="none"/>
         </w:rPr>
-        <w:t>PointCut: Expression that matches the joint points</w:t>
-      </w:r>
-    </w:p>
-    <w:p>
-      <w:pPr>
+      </w:pPr>
+      <w:proofErr w:type="spellStart"/>
+      <w:r>
         <w:rPr>
           <w:rStyle w:val="Hyperlink"/>
           <w:color w:val="000000" w:themeColor="text1"/>
           <w:u w:val="none"/>
         </w:rPr>
-      </w:pPr>
-    </w:p>
-    <w:p>
-      <w:pPr>
-        <w:rPr>
-          <w:color w:val="000000" w:themeColor="text1"/>
-        </w:rPr>
-      </w:pPr>
-      <w:r>
-        <w:rPr>
-          <w:color w:val="000000" w:themeColor="text1"/>
-        </w:rPr>
-        <w:t>Objective Oriented Programming vs Functional Programming ??</w:t>
-      </w:r>
-    </w:p>
-    <w:p>
-      <w:pPr>
-        <w:rPr>
-          <w:color w:val="000000" w:themeColor="text1"/>
-        </w:rPr>
-      </w:pPr>
-      <w:r>
-        <w:rPr>
-          <w:color w:val="000000" w:themeColor="text1"/>
-        </w:rPr>
-        <w:t>Is java script an objective oriented programming language or functional programming language ?</w:t>
-      </w:r>
+        <w:t>PointCut</w:t>
+      </w:r>
+      <w:proofErr w:type="spellEnd"/>
+      <w:r>
+        <w:rPr>
+          <w:rStyle w:val="Hyperlink"/>
+          <w:color w:val="000000" w:themeColor="text1"/>
+          <w:u w:val="none"/>
+        </w:rPr>
+        <w:t>: Expression that matches the joint points</w:t>
+      </w:r>
+    </w:p>
+    <w:p>
+      <w:pPr>
+        <w:rPr>
+          <w:rStyle w:val="Hyperlink"/>
+          <w:color w:val="000000" w:themeColor="text1"/>
+          <w:u w:val="none"/>
+        </w:rPr>
+      </w:pPr>
+    </w:p>
+    <w:p>
+      <w:pPr>
+        <w:rPr>
+          <w:color w:val="000000" w:themeColor="text1"/>
+        </w:rPr>
+      </w:pPr>
+      <w:r>
+        <w:rPr>
+          <w:color w:val="000000" w:themeColor="text1"/>
+        </w:rPr>
+        <w:t xml:space="preserve">Objective Oriented Programming vs Functional </w:t>
+      </w:r>
+      <w:proofErr w:type="gramStart"/>
+      <w:r>
+        <w:rPr>
+          <w:color w:val="000000" w:themeColor="text1"/>
+        </w:rPr>
+        <w:t>Programming ??</w:t>
+      </w:r>
+      <w:proofErr w:type="gramEnd"/>
+    </w:p>
+    <w:p>
+      <w:pPr>
+        <w:rPr>
+          <w:color w:val="000000" w:themeColor="text1"/>
+        </w:rPr>
+      </w:pPr>
+      <w:r>
+        <w:rPr>
+          <w:color w:val="000000" w:themeColor="text1"/>
+        </w:rPr>
+        <w:t xml:space="preserve">Is java script an objective oriented programming language or functional programming </w:t>
+      </w:r>
+      <w:proofErr w:type="gramStart"/>
+      <w:r>
+        <w:rPr>
+          <w:color w:val="000000" w:themeColor="text1"/>
+        </w:rPr>
+        <w:t>language ?</w:t>
+      </w:r>
+      <w:proofErr w:type="gramEnd"/>
+    </w:p>
+    <w:p>
+      <w:pPr>
+        <w:rPr>
+          <w:color w:val="000000" w:themeColor="text1"/>
+        </w:rPr>
+      </w:pPr>
+    </w:p>
+    <w:p>
+      <w:pPr>
+        <w:rPr>
+          <w:color w:val="000000" w:themeColor="text1"/>
+        </w:rPr>
+      </w:pPr>
+    </w:p>
+    <w:p>
+      <w:pPr>
+        <w:rPr>
+          <w:color w:val="000000" w:themeColor="text1"/>
+        </w:rPr>
+      </w:pPr>
+    </w:p>
+    <w:p>
+      <w:pPr>
+        <w:rPr>
+          <w:b/>
+          <w:color w:val="000000" w:themeColor="text1"/>
+        </w:rPr>
+      </w:pPr>
+      <w:r>
+        <w:rPr>
+          <w:b/>
+          <w:color w:val="000000" w:themeColor="text1"/>
+        </w:rPr>
+        <w:t>Interface vs Abstract Classes:</w:t>
+      </w:r>
+    </w:p>
+    <w:p>
+      <w:pPr>
+        <w:rPr>
+          <w:color w:val="000000" w:themeColor="text1"/>
+        </w:rPr>
+      </w:pPr>
+      <w:r>
+        <w:rPr>
+          <w:color w:val="000000" w:themeColor="text1"/>
+        </w:rPr>
+        <w:t>When to use Abstract</w:t>
+      </w:r>
+      <w:r>
+        <w:rPr>
+          <w:color w:val="000000" w:themeColor="text1"/>
+        </w:rPr>
+        <w:t>:</w:t>
+      </w:r>
+    </w:p>
+    <w:p>
+      <w:pPr>
+        <w:pStyle w:val="ListParagraph"/>
+        <w:numPr>
+          <w:ilvl w:val="0"/>
+          <w:numId w:val="11"/>
+        </w:numPr>
+        <w:rPr>
+          <w:color w:val="000000" w:themeColor="text1"/>
+        </w:rPr>
+      </w:pPr>
+      <w:r>
+        <w:rPr>
+          <w:color w:val="000000" w:themeColor="text1"/>
+        </w:rPr>
+        <w:t>There are some common fields and more number of common methods</w:t>
+      </w:r>
+    </w:p>
+    <w:p>
+      <w:pPr>
+        <w:pStyle w:val="ListParagraph"/>
+        <w:numPr>
+          <w:ilvl w:val="0"/>
+          <w:numId w:val="11"/>
+        </w:numPr>
+        <w:rPr>
+          <w:color w:val="000000" w:themeColor="text1"/>
+        </w:rPr>
+      </w:pPr>
+      <w:r>
+        <w:rPr>
+          <w:color w:val="000000" w:themeColor="text1"/>
+        </w:rPr>
+        <w:t>Have common partial implementations/behavior</w:t>
+      </w:r>
+    </w:p>
+    <w:p>
+      <w:pPr>
+        <w:pStyle w:val="ListParagraph"/>
+        <w:numPr>
+          <w:ilvl w:val="0"/>
+          <w:numId w:val="11"/>
+        </w:numPr>
+        <w:rPr>
+          <w:color w:val="000000" w:themeColor="text1"/>
+        </w:rPr>
+      </w:pPr>
+      <w:r>
+        <w:rPr>
+          <w:color w:val="000000" w:themeColor="text1"/>
+        </w:rPr>
+        <w:t>Establish relation between related objects</w:t>
+      </w:r>
+    </w:p>
+    <w:p>
+      <w:pPr>
+        <w:rPr>
+          <w:color w:val="000000" w:themeColor="text1"/>
+        </w:rPr>
+      </w:pPr>
+      <w:r>
+        <w:rPr>
+          <w:color w:val="000000" w:themeColor="text1"/>
+        </w:rPr>
+        <w:t>When to use Interface:</w:t>
+      </w:r>
+    </w:p>
+    <w:p>
+      <w:pPr>
+        <w:pStyle w:val="ListParagraph"/>
+        <w:numPr>
+          <w:ilvl w:val="0"/>
+          <w:numId w:val="12"/>
+        </w:numPr>
+        <w:rPr>
+          <w:color w:val="000000" w:themeColor="text1"/>
+        </w:rPr>
+      </w:pPr>
+      <w:r>
+        <w:rPr>
+          <w:color w:val="000000" w:themeColor="text1"/>
+        </w:rPr>
+        <w:t>Leverage the advantage of multiple inheritance</w:t>
+      </w:r>
+    </w:p>
+    <w:p>
+      <w:pPr>
+        <w:pStyle w:val="ListParagraph"/>
+        <w:numPr>
+          <w:ilvl w:val="0"/>
+          <w:numId w:val="12"/>
+        </w:numPr>
+        <w:rPr>
+          <w:color w:val="000000" w:themeColor="text1"/>
+        </w:rPr>
+      </w:pPr>
+      <w:r>
+        <w:rPr>
+          <w:color w:val="000000" w:themeColor="text1"/>
+        </w:rPr>
+        <w:t>Establish relation between unrelated classes (</w:t>
+      </w:r>
+      <w:proofErr w:type="spellStart"/>
+      <w:r>
+        <w:rPr>
+          <w:color w:val="000000" w:themeColor="text1"/>
+        </w:rPr>
+        <w:t>cloneable</w:t>
+      </w:r>
+      <w:proofErr w:type="spellEnd"/>
+      <w:r>
+        <w:rPr>
+          <w:color w:val="000000" w:themeColor="text1"/>
+        </w:rPr>
+        <w:t xml:space="preserve">, </w:t>
+      </w:r>
+      <w:proofErr w:type="spellStart"/>
+      <w:r>
+        <w:rPr>
+          <w:color w:val="000000" w:themeColor="text1"/>
+        </w:rPr>
+        <w:t>serilazable</w:t>
+      </w:r>
+      <w:proofErr w:type="spellEnd"/>
+      <w:r>
+        <w:rPr>
+          <w:color w:val="000000" w:themeColor="text1"/>
+        </w:rPr>
+        <w:t xml:space="preserve"> etc.,)</w:t>
+      </w:r>
+    </w:p>
+    <w:p>
+      <w:pPr>
+        <w:rPr>
+          <w:color w:val="000000" w:themeColor="text1"/>
+        </w:rPr>
+      </w:pPr>
+    </w:p>
+    <w:p>
+      <w:pPr>
+        <w:rPr>
+          <w:color w:val="000000" w:themeColor="text1"/>
+        </w:rPr>
+      </w:pPr>
+    </w:p>
+    <w:p>
+      <w:pPr>
+        <w:rPr>
+          <w:color w:val="000000" w:themeColor="text1"/>
+        </w:rPr>
+      </w:pPr>
+    </w:p>
+    <w:p>
+      <w:pPr>
+        <w:rPr>
+          <w:color w:val="000000" w:themeColor="text1"/>
+        </w:rPr>
+      </w:pPr>
+      <w:hyperlink r:id="rId62" w:history="1">
+        <w:r>
+          <w:rPr>
+            <w:rStyle w:val="Hyperlink"/>
+          </w:rPr>
+          <w:t>OSI</w:t>
+        </w:r>
+      </w:hyperlink>
+      <w:r>
+        <w:rPr>
+          <w:color w:val="000000" w:themeColor="text1"/>
+        </w:rPr>
+        <w:t xml:space="preserve"> (Open Systems Interconnection) Model</w:t>
+      </w:r>
+      <w:r>
+        <w:rPr>
+          <w:color w:val="000000" w:themeColor="text1"/>
+        </w:rPr>
+        <w:t xml:space="preserve"> - </w:t>
+      </w:r>
+      <w:hyperlink r:id="rId63" w:history="1">
+        <w:r>
+          <w:rPr>
+            <w:rStyle w:val="Hyperlink"/>
+          </w:rPr>
+          <w:t>here</w:t>
+        </w:r>
+      </w:hyperlink>
+    </w:p>
+    <w:p>
+      <w:pPr>
+        <w:pStyle w:val="ListParagraph"/>
+        <w:numPr>
+          <w:ilvl w:val="0"/>
+          <w:numId w:val="14"/>
+        </w:numPr>
+        <w:rPr>
+          <w:color w:val="000000" w:themeColor="text1"/>
+        </w:rPr>
+      </w:pPr>
+      <w:r>
+        <w:rPr>
+          <w:color w:val="000000" w:themeColor="text1"/>
+        </w:rPr>
+        <w:t>Physical Layer</w:t>
+      </w:r>
+    </w:p>
+    <w:p>
+      <w:pPr>
+        <w:pStyle w:val="ListParagraph"/>
+        <w:numPr>
+          <w:ilvl w:val="0"/>
+          <w:numId w:val="14"/>
+        </w:numPr>
+        <w:rPr>
+          <w:color w:val="000000" w:themeColor="text1"/>
+        </w:rPr>
+      </w:pPr>
+      <w:r>
+        <w:rPr>
+          <w:color w:val="000000" w:themeColor="text1"/>
+        </w:rPr>
+        <w:t>Data Link Layer</w:t>
+      </w:r>
+    </w:p>
+    <w:p>
+      <w:pPr>
+        <w:pStyle w:val="ListParagraph"/>
+        <w:numPr>
+          <w:ilvl w:val="0"/>
+          <w:numId w:val="14"/>
+        </w:numPr>
+        <w:rPr>
+          <w:color w:val="000000" w:themeColor="text1"/>
+        </w:rPr>
+      </w:pPr>
+      <w:r>
+        <w:rPr>
+          <w:color w:val="000000" w:themeColor="text1"/>
+        </w:rPr>
+        <w:t>Network Layer</w:t>
+      </w:r>
+      <w:bookmarkStart w:id="0" w:name="_GoBack"/>
+      <w:bookmarkEnd w:id="0"/>
+    </w:p>
+    <w:p>
+      <w:pPr>
+        <w:pStyle w:val="ListParagraph"/>
+        <w:numPr>
+          <w:ilvl w:val="0"/>
+          <w:numId w:val="14"/>
+        </w:numPr>
+        <w:rPr>
+          <w:color w:val="000000" w:themeColor="text1"/>
+        </w:rPr>
+      </w:pPr>
+      <w:r>
+        <w:rPr>
+          <w:color w:val="000000" w:themeColor="text1"/>
+        </w:rPr>
+        <w:t>Transport Layer</w:t>
+      </w:r>
+    </w:p>
+    <w:p>
+      <w:pPr>
+        <w:pStyle w:val="ListParagraph"/>
+        <w:numPr>
+          <w:ilvl w:val="0"/>
+          <w:numId w:val="14"/>
+        </w:numPr>
+        <w:rPr>
+          <w:color w:val="000000" w:themeColor="text1"/>
+        </w:rPr>
+      </w:pPr>
+      <w:r>
+        <w:rPr>
+          <w:color w:val="000000" w:themeColor="text1"/>
+        </w:rPr>
+        <w:t>Session Layer</w:t>
+      </w:r>
+    </w:p>
+    <w:p>
+      <w:pPr>
+        <w:pStyle w:val="ListParagraph"/>
+        <w:numPr>
+          <w:ilvl w:val="0"/>
+          <w:numId w:val="14"/>
+        </w:numPr>
+        <w:rPr>
+          <w:color w:val="000000" w:themeColor="text1"/>
+        </w:rPr>
+      </w:pPr>
+      <w:r>
+        <w:rPr>
+          <w:color w:val="000000" w:themeColor="text1"/>
+        </w:rPr>
+        <w:t>Presentation Layer</w:t>
+      </w:r>
+    </w:p>
+    <w:p>
+      <w:pPr>
+        <w:pStyle w:val="ListParagraph"/>
+        <w:numPr>
+          <w:ilvl w:val="0"/>
+          <w:numId w:val="14"/>
+        </w:numPr>
+        <w:rPr>
+          <w:color w:val="000000" w:themeColor="text1"/>
+        </w:rPr>
+      </w:pPr>
+      <w:r>
+        <w:rPr>
+          <w:color w:val="000000" w:themeColor="text1"/>
+        </w:rPr>
+        <w:t>Application Layer</w:t>
+      </w:r>
+    </w:p>
+    <w:p>
+      <w:pPr>
+        <w:rPr>
+          <w:color w:val="000000" w:themeColor="text1"/>
+        </w:rPr>
+      </w:pPr>
+    </w:p>
+    <w:p>
+      <w:pPr>
+        <w:rPr>
+          <w:color w:val="000000" w:themeColor="text1"/>
+        </w:rPr>
+      </w:pPr>
+      <w:r>
+        <w:rPr>
+          <w:color w:val="000000" w:themeColor="text1"/>
+        </w:rPr>
+        <w:t>Each layer is a group of protocols</w:t>
+      </w:r>
+    </w:p>
+    <w:p>
+      <w:pPr>
+        <w:pStyle w:val="ListParagraph"/>
+        <w:rPr>
+          <w:color w:val="000000" w:themeColor="text1"/>
+        </w:rPr>
+      </w:pPr>
     </w:p>
     <w:sectPr>
       <w:pgSz w:w="12240" w:h="15840"/>
@@ -2557,6 +3484,119 @@
     </w:lvl>
   </w:abstractNum>
   <w:abstractNum w:abstractNumId="1">
+    <w:nsid w:val="0D58274E"/>
+    <w:multiLevelType w:val="multilevel"/>
+    <w:tmpl w:val="3EC6A96E"/>
+    <w:lvl w:ilvl="0">
+      <w:start w:val="1"/>
+      <w:numFmt w:val="decimal"/>
+      <w:lvlText w:val="%1."/>
+      <w:lvlJc w:val="left"/>
+      <w:pPr>
+        <w:tabs>
+          <w:tab w:val="num" w:pos="720"/>
+        </w:tabs>
+        <w:ind w:left="720" w:hanging="360"/>
+      </w:pPr>
+    </w:lvl>
+    <w:lvl w:ilvl="1" w:tentative="1">
+      <w:start w:val="1"/>
+      <w:numFmt w:val="decimal"/>
+      <w:lvlText w:val="%2."/>
+      <w:lvlJc w:val="left"/>
+      <w:pPr>
+        <w:tabs>
+          <w:tab w:val="num" w:pos="1440"/>
+        </w:tabs>
+        <w:ind w:left="1440" w:hanging="360"/>
+      </w:pPr>
+    </w:lvl>
+    <w:lvl w:ilvl="2" w:tentative="1">
+      <w:start w:val="1"/>
+      <w:numFmt w:val="decimal"/>
+      <w:lvlText w:val="%3."/>
+      <w:lvlJc w:val="left"/>
+      <w:pPr>
+        <w:tabs>
+          <w:tab w:val="num" w:pos="2160"/>
+        </w:tabs>
+        <w:ind w:left="2160" w:hanging="360"/>
+      </w:pPr>
+    </w:lvl>
+    <w:lvl w:ilvl="3" w:tentative="1">
+      <w:start w:val="1"/>
+      <w:numFmt w:val="decimal"/>
+      <w:lvlText w:val="%4."/>
+      <w:lvlJc w:val="left"/>
+      <w:pPr>
+        <w:tabs>
+          <w:tab w:val="num" w:pos="2880"/>
+        </w:tabs>
+        <w:ind w:left="2880" w:hanging="360"/>
+      </w:pPr>
+    </w:lvl>
+    <w:lvl w:ilvl="4" w:tentative="1">
+      <w:start w:val="1"/>
+      <w:numFmt w:val="decimal"/>
+      <w:lvlText w:val="%5."/>
+      <w:lvlJc w:val="left"/>
+      <w:pPr>
+        <w:tabs>
+          <w:tab w:val="num" w:pos="3600"/>
+        </w:tabs>
+        <w:ind w:left="3600" w:hanging="360"/>
+      </w:pPr>
+    </w:lvl>
+    <w:lvl w:ilvl="5" w:tentative="1">
+      <w:start w:val="1"/>
+      <w:numFmt w:val="decimal"/>
+      <w:lvlText w:val="%6."/>
+      <w:lvlJc w:val="left"/>
+      <w:pPr>
+        <w:tabs>
+          <w:tab w:val="num" w:pos="4320"/>
+        </w:tabs>
+        <w:ind w:left="4320" w:hanging="360"/>
+      </w:pPr>
+    </w:lvl>
+    <w:lvl w:ilvl="6" w:tentative="1">
+      <w:start w:val="1"/>
+      <w:numFmt w:val="decimal"/>
+      <w:lvlText w:val="%7."/>
+      <w:lvlJc w:val="left"/>
+      <w:pPr>
+        <w:tabs>
+          <w:tab w:val="num" w:pos="5040"/>
+        </w:tabs>
+        <w:ind w:left="5040" w:hanging="360"/>
+      </w:pPr>
+    </w:lvl>
+    <w:lvl w:ilvl="7" w:tentative="1">
+      <w:start w:val="1"/>
+      <w:numFmt w:val="decimal"/>
+      <w:lvlText w:val="%8."/>
+      <w:lvlJc w:val="left"/>
+      <w:pPr>
+        <w:tabs>
+          <w:tab w:val="num" w:pos="5760"/>
+        </w:tabs>
+        <w:ind w:left="5760" w:hanging="360"/>
+      </w:pPr>
+    </w:lvl>
+    <w:lvl w:ilvl="8" w:tentative="1">
+      <w:start w:val="1"/>
+      <w:numFmt w:val="decimal"/>
+      <w:lvlText w:val="%9."/>
+      <w:lvlJc w:val="left"/>
+      <w:pPr>
+        <w:tabs>
+          <w:tab w:val="num" w:pos="6480"/>
+        </w:tabs>
+        <w:ind w:left="6480" w:hanging="360"/>
+      </w:pPr>
+    </w:lvl>
+  </w:abstractNum>
+  <w:abstractNum w:abstractNumId="2">
     <w:nsid w:val="17042732"/>
     <w:multiLevelType w:val="multilevel"/>
     <w:tmpl w:val="E64EBE6C"/>
@@ -2705,7 +3745,7 @@
       </w:rPr>
     </w:lvl>
   </w:abstractNum>
-  <w:abstractNum w:abstractNumId="2">
+  <w:abstractNum w:abstractNumId="3">
     <w:nsid w:val="1ABA7BCB"/>
     <w:multiLevelType w:val="hybridMultilevel"/>
     <w:tmpl w:val="ED2AE6B6"/>
@@ -2794,7 +3834,7 @@
       </w:pPr>
     </w:lvl>
   </w:abstractNum>
-  <w:abstractNum w:abstractNumId="3">
+  <w:abstractNum w:abstractNumId="4">
     <w:nsid w:val="1B4C7316"/>
     <w:multiLevelType w:val="hybridMultilevel"/>
     <w:tmpl w:val="A2D2BE46"/>
@@ -2883,7 +3923,96 @@
       </w:pPr>
     </w:lvl>
   </w:abstractNum>
-  <w:abstractNum w:abstractNumId="4">
+  <w:abstractNum w:abstractNumId="5">
+    <w:nsid w:val="207864BD"/>
+    <w:multiLevelType w:val="hybridMultilevel"/>
+    <w:tmpl w:val="3760EBD8"/>
+    <w:lvl w:ilvl="0" w:tplc="0809000F">
+      <w:start w:val="1"/>
+      <w:numFmt w:val="decimal"/>
+      <w:lvlText w:val="%1."/>
+      <w:lvlJc w:val="left"/>
+      <w:pPr>
+        <w:ind w:left="720" w:hanging="360"/>
+      </w:pPr>
+      <w:rPr>
+        <w:rFonts w:hint="default"/>
+      </w:rPr>
+    </w:lvl>
+    <w:lvl w:ilvl="1" w:tplc="08090019" w:tentative="1">
+      <w:start w:val="1"/>
+      <w:numFmt w:val="lowerLetter"/>
+      <w:lvlText w:val="%2."/>
+      <w:lvlJc w:val="left"/>
+      <w:pPr>
+        <w:ind w:left="1440" w:hanging="360"/>
+      </w:pPr>
+    </w:lvl>
+    <w:lvl w:ilvl="2" w:tplc="0809001B" w:tentative="1">
+      <w:start w:val="1"/>
+      <w:numFmt w:val="lowerRoman"/>
+      <w:lvlText w:val="%3."/>
+      <w:lvlJc w:val="right"/>
+      <w:pPr>
+        <w:ind w:left="2160" w:hanging="180"/>
+      </w:pPr>
+    </w:lvl>
+    <w:lvl w:ilvl="3" w:tplc="0809000F" w:tentative="1">
+      <w:start w:val="1"/>
+      <w:numFmt w:val="decimal"/>
+      <w:lvlText w:val="%4."/>
+      <w:lvlJc w:val="left"/>
+      <w:pPr>
+        <w:ind w:left="2880" w:hanging="360"/>
+      </w:pPr>
+    </w:lvl>
+    <w:lvl w:ilvl="4" w:tplc="08090019" w:tentative="1">
+      <w:start w:val="1"/>
+      <w:numFmt w:val="lowerLetter"/>
+      <w:lvlText w:val="%5."/>
+      <w:lvlJc w:val="left"/>
+      <w:pPr>
+        <w:ind w:left="3600" w:hanging="360"/>
+      </w:pPr>
+    </w:lvl>
+    <w:lvl w:ilvl="5" w:tplc="0809001B" w:tentative="1">
+      <w:start w:val="1"/>
+      <w:numFmt w:val="lowerRoman"/>
+      <w:lvlText w:val="%6."/>
+      <w:lvlJc w:val="right"/>
+      <w:pPr>
+        <w:ind w:left="4320" w:hanging="180"/>
+      </w:pPr>
+    </w:lvl>
+    <w:lvl w:ilvl="6" w:tplc="0809000F" w:tentative="1">
+      <w:start w:val="1"/>
+      <w:numFmt w:val="decimal"/>
+      <w:lvlText w:val="%7."/>
+      <w:lvlJc w:val="left"/>
+      <w:pPr>
+        <w:ind w:left="5040" w:hanging="360"/>
+      </w:pPr>
+    </w:lvl>
+    <w:lvl w:ilvl="7" w:tplc="08090019" w:tentative="1">
+      <w:start w:val="1"/>
+      <w:numFmt w:val="lowerLetter"/>
+      <w:lvlText w:val="%8."/>
+      <w:lvlJc w:val="left"/>
+      <w:pPr>
+        <w:ind w:left="5760" w:hanging="360"/>
+      </w:pPr>
+    </w:lvl>
+    <w:lvl w:ilvl="8" w:tplc="0809001B" w:tentative="1">
+      <w:start w:val="1"/>
+      <w:numFmt w:val="lowerRoman"/>
+      <w:lvlText w:val="%9."/>
+      <w:lvlJc w:val="right"/>
+      <w:pPr>
+        <w:ind w:left="6480" w:hanging="180"/>
+      </w:pPr>
+    </w:lvl>
+  </w:abstractNum>
+  <w:abstractNum w:abstractNumId="6">
     <w:nsid w:val="24BD2CE1"/>
     <w:multiLevelType w:val="hybridMultilevel"/>
     <w:tmpl w:val="99D4CE2C"/>
@@ -2972,7 +4101,7 @@
       </w:pPr>
     </w:lvl>
   </w:abstractNum>
-  <w:abstractNum w:abstractNumId="5">
+  <w:abstractNum w:abstractNumId="7">
     <w:nsid w:val="25585DDE"/>
     <w:multiLevelType w:val="hybridMultilevel"/>
     <w:tmpl w:val="DB68E514"/>
@@ -3061,7 +4190,96 @@
       </w:pPr>
     </w:lvl>
   </w:abstractNum>
-  <w:abstractNum w:abstractNumId="6">
+  <w:abstractNum w:abstractNumId="8">
+    <w:nsid w:val="311E7AD3"/>
+    <w:multiLevelType w:val="hybridMultilevel"/>
+    <w:tmpl w:val="3E4087F4"/>
+    <w:lvl w:ilvl="0" w:tplc="0809000F">
+      <w:start w:val="1"/>
+      <w:numFmt w:val="decimal"/>
+      <w:lvlText w:val="%1."/>
+      <w:lvlJc w:val="left"/>
+      <w:pPr>
+        <w:ind w:left="720" w:hanging="360"/>
+      </w:pPr>
+      <w:rPr>
+        <w:rFonts w:hint="default"/>
+      </w:rPr>
+    </w:lvl>
+    <w:lvl w:ilvl="1" w:tplc="08090019" w:tentative="1">
+      <w:start w:val="1"/>
+      <w:numFmt w:val="lowerLetter"/>
+      <w:lvlText w:val="%2."/>
+      <w:lvlJc w:val="left"/>
+      <w:pPr>
+        <w:ind w:left="1440" w:hanging="360"/>
+      </w:pPr>
+    </w:lvl>
+    <w:lvl w:ilvl="2" w:tplc="0809001B" w:tentative="1">
+      <w:start w:val="1"/>
+      <w:numFmt w:val="lowerRoman"/>
+      <w:lvlText w:val="%3."/>
+      <w:lvlJc w:val="right"/>
+      <w:pPr>
+        <w:ind w:left="2160" w:hanging="180"/>
+      </w:pPr>
+    </w:lvl>
+    <w:lvl w:ilvl="3" w:tplc="0809000F" w:tentative="1">
+      <w:start w:val="1"/>
+      <w:numFmt w:val="decimal"/>
+      <w:lvlText w:val="%4."/>
+      <w:lvlJc w:val="left"/>
+      <w:pPr>
+        <w:ind w:left="2880" w:hanging="360"/>
+      </w:pPr>
+    </w:lvl>
+    <w:lvl w:ilvl="4" w:tplc="08090019" w:tentative="1">
+      <w:start w:val="1"/>
+      <w:numFmt w:val="lowerLetter"/>
+      <w:lvlText w:val="%5."/>
+      <w:lvlJc w:val="left"/>
+      <w:pPr>
+        <w:ind w:left="3600" w:hanging="360"/>
+      </w:pPr>
+    </w:lvl>
+    <w:lvl w:ilvl="5" w:tplc="0809001B" w:tentative="1">
+      <w:start w:val="1"/>
+      <w:numFmt w:val="lowerRoman"/>
+      <w:lvlText w:val="%6."/>
+      <w:lvlJc w:val="right"/>
+      <w:pPr>
+        <w:ind w:left="4320" w:hanging="180"/>
+      </w:pPr>
+    </w:lvl>
+    <w:lvl w:ilvl="6" w:tplc="0809000F" w:tentative="1">
+      <w:start w:val="1"/>
+      <w:numFmt w:val="decimal"/>
+      <w:lvlText w:val="%7."/>
+      <w:lvlJc w:val="left"/>
+      <w:pPr>
+        <w:ind w:left="5040" w:hanging="360"/>
+      </w:pPr>
+    </w:lvl>
+    <w:lvl w:ilvl="7" w:tplc="08090019" w:tentative="1">
+      <w:start w:val="1"/>
+      <w:numFmt w:val="lowerLetter"/>
+      <w:lvlText w:val="%8."/>
+      <w:lvlJc w:val="left"/>
+      <w:pPr>
+        <w:ind w:left="5760" w:hanging="360"/>
+      </w:pPr>
+    </w:lvl>
+    <w:lvl w:ilvl="8" w:tplc="0809001B" w:tentative="1">
+      <w:start w:val="1"/>
+      <w:numFmt w:val="lowerRoman"/>
+      <w:lvlText w:val="%9."/>
+      <w:lvlJc w:val="right"/>
+      <w:pPr>
+        <w:ind w:left="6480" w:hanging="180"/>
+      </w:pPr>
+    </w:lvl>
+  </w:abstractNum>
+  <w:abstractNum w:abstractNumId="9">
     <w:nsid w:val="461B3832"/>
     <w:multiLevelType w:val="hybridMultilevel"/>
     <w:tmpl w:val="91D88032"/>
@@ -3150,7 +4368,7 @@
       </w:pPr>
     </w:lvl>
   </w:abstractNum>
-  <w:abstractNum w:abstractNumId="7">
+  <w:abstractNum w:abstractNumId="10">
     <w:nsid w:val="48E5314D"/>
     <w:multiLevelType w:val="hybridMultilevel"/>
     <w:tmpl w:val="0C80CDF0"/>
@@ -3239,7 +4457,7 @@
       </w:pPr>
     </w:lvl>
   </w:abstractNum>
-  <w:abstractNum w:abstractNumId="8">
+  <w:abstractNum w:abstractNumId="11">
     <w:nsid w:val="56250ABD"/>
     <w:multiLevelType w:val="hybridMultilevel"/>
     <w:tmpl w:val="68A4BCAA"/>
@@ -3328,7 +4546,7 @@
       </w:pPr>
     </w:lvl>
   </w:abstractNum>
-  <w:abstractNum w:abstractNumId="9">
+  <w:abstractNum w:abstractNumId="12">
     <w:nsid w:val="753E104F"/>
     <w:multiLevelType w:val="hybridMultilevel"/>
     <w:tmpl w:val="4FEEC8AE"/>
@@ -3417,35 +4635,136 @@
       </w:pPr>
     </w:lvl>
   </w:abstractNum>
+  <w:abstractNum w:abstractNumId="13">
+    <w:nsid w:val="77EB55B5"/>
+    <w:multiLevelType w:val="hybridMultilevel"/>
+    <w:tmpl w:val="30B4FACA"/>
+    <w:lvl w:ilvl="0" w:tplc="0809000F">
+      <w:start w:val="1"/>
+      <w:numFmt w:val="decimal"/>
+      <w:lvlText w:val="%1."/>
+      <w:lvlJc w:val="left"/>
+      <w:pPr>
+        <w:ind w:left="720" w:hanging="360"/>
+      </w:pPr>
+      <w:rPr>
+        <w:rFonts w:hint="default"/>
+      </w:rPr>
+    </w:lvl>
+    <w:lvl w:ilvl="1" w:tplc="08090019" w:tentative="1">
+      <w:start w:val="1"/>
+      <w:numFmt w:val="lowerLetter"/>
+      <w:lvlText w:val="%2."/>
+      <w:lvlJc w:val="left"/>
+      <w:pPr>
+        <w:ind w:left="1440" w:hanging="360"/>
+      </w:pPr>
+    </w:lvl>
+    <w:lvl w:ilvl="2" w:tplc="0809001B" w:tentative="1">
+      <w:start w:val="1"/>
+      <w:numFmt w:val="lowerRoman"/>
+      <w:lvlText w:val="%3."/>
+      <w:lvlJc w:val="right"/>
+      <w:pPr>
+        <w:ind w:left="2160" w:hanging="180"/>
+      </w:pPr>
+    </w:lvl>
+    <w:lvl w:ilvl="3" w:tplc="0809000F" w:tentative="1">
+      <w:start w:val="1"/>
+      <w:numFmt w:val="decimal"/>
+      <w:lvlText w:val="%4."/>
+      <w:lvlJc w:val="left"/>
+      <w:pPr>
+        <w:ind w:left="2880" w:hanging="360"/>
+      </w:pPr>
+    </w:lvl>
+    <w:lvl w:ilvl="4" w:tplc="08090019" w:tentative="1">
+      <w:start w:val="1"/>
+      <w:numFmt w:val="lowerLetter"/>
+      <w:lvlText w:val="%5."/>
+      <w:lvlJc w:val="left"/>
+      <w:pPr>
+        <w:ind w:left="3600" w:hanging="360"/>
+      </w:pPr>
+    </w:lvl>
+    <w:lvl w:ilvl="5" w:tplc="0809001B" w:tentative="1">
+      <w:start w:val="1"/>
+      <w:numFmt w:val="lowerRoman"/>
+      <w:lvlText w:val="%6."/>
+      <w:lvlJc w:val="right"/>
+      <w:pPr>
+        <w:ind w:left="4320" w:hanging="180"/>
+      </w:pPr>
+    </w:lvl>
+    <w:lvl w:ilvl="6" w:tplc="0809000F" w:tentative="1">
+      <w:start w:val="1"/>
+      <w:numFmt w:val="decimal"/>
+      <w:lvlText w:val="%7."/>
+      <w:lvlJc w:val="left"/>
+      <w:pPr>
+        <w:ind w:left="5040" w:hanging="360"/>
+      </w:pPr>
+    </w:lvl>
+    <w:lvl w:ilvl="7" w:tplc="08090019" w:tentative="1">
+      <w:start w:val="1"/>
+      <w:numFmt w:val="lowerLetter"/>
+      <w:lvlText w:val="%8."/>
+      <w:lvlJc w:val="left"/>
+      <w:pPr>
+        <w:ind w:left="5760" w:hanging="360"/>
+      </w:pPr>
+    </w:lvl>
+    <w:lvl w:ilvl="8" w:tplc="0809001B" w:tentative="1">
+      <w:start w:val="1"/>
+      <w:numFmt w:val="lowerRoman"/>
+      <w:lvlText w:val="%9."/>
+      <w:lvlJc w:val="right"/>
+      <w:pPr>
+        <w:ind w:left="6480" w:hanging="180"/>
+      </w:pPr>
+    </w:lvl>
+  </w:abstractNum>
   <w:num w:numId="1">
+    <w:abstractNumId w:val="6"/>
+  </w:num>
+  <w:num w:numId="2">
+    <w:abstractNumId w:val="11"/>
+  </w:num>
+  <w:num w:numId="3">
+    <w:abstractNumId w:val="7"/>
+  </w:num>
+  <w:num w:numId="4">
+    <w:abstractNumId w:val="3"/>
+  </w:num>
+  <w:num w:numId="5">
+    <w:abstractNumId w:val="9"/>
+  </w:num>
+  <w:num w:numId="6">
     <w:abstractNumId w:val="4"/>
   </w:num>
-  <w:num w:numId="2">
-    <w:abstractNumId w:val="8"/>
-  </w:num>
-  <w:num w:numId="3">
-    <w:abstractNumId w:val="5"/>
-  </w:num>
-  <w:num w:numId="4">
-    <w:abstractNumId w:val="2"/>
-  </w:num>
-  <w:num w:numId="5">
-    <w:abstractNumId w:val="6"/>
-  </w:num>
-  <w:num w:numId="6">
-    <w:abstractNumId w:val="3"/>
-  </w:num>
   <w:num w:numId="7">
-    <w:abstractNumId w:val="7"/>
+    <w:abstractNumId w:val="10"/>
   </w:num>
   <w:num w:numId="8">
-    <w:abstractNumId w:val="9"/>
+    <w:abstractNumId w:val="12"/>
   </w:num>
   <w:num w:numId="9">
     <w:abstractNumId w:val="0"/>
   </w:num>
   <w:num w:numId="10">
+    <w:abstractNumId w:val="2"/>
+  </w:num>
+  <w:num w:numId="11">
+    <w:abstractNumId w:val="5"/>
+  </w:num>
+  <w:num w:numId="12">
+    <w:abstractNumId w:val="8"/>
+  </w:num>
+  <w:num w:numId="13">
     <w:abstractNumId w:val="1"/>
+  </w:num>
+  <w:num w:numId="14">
+    <w:abstractNumId w:val="13"/>
   </w:num>
 </w:numbering>
 </file>

</xml_diff>

<commit_message>
Some more Algo Solutions
</commit_message>
<xml_diff>
--- a/my.java.collection/resources/Java Theory.docx
+++ b/my.java.collection/resources/Java Theory.docx
@@ -53,15 +53,7 @@
         <w:t>permit</w:t>
       </w:r>
       <w:r>
-        <w:t xml:space="preserve"> null elements. A priority queue relying on natural ordering also does not permit insertion of non-comparable objects (doing so may result in </w:t>
-      </w:r>
-      <w:proofErr w:type="spellStart"/>
-      <w:r>
-        <w:t>ClassCastException</w:t>
-      </w:r>
-      <w:proofErr w:type="spellEnd"/>
-      <w:r>
-        <w:t>).</w:t>
+        <w:t xml:space="preserve"> null elements. A priority queue relying on natural ordering also does not permit insertion of non-comparable objects (doing so may result in ClassCastException).</w:t>
       </w:r>
     </w:p>
     <w:p/>
@@ -91,64 +83,31 @@
     </w:p>
     <w:p/>
     <w:p>
-      <w:proofErr w:type="spellStart"/>
-      <w:r>
-        <w:t>HashMap</w:t>
-      </w:r>
-      <w:proofErr w:type="spellEnd"/>
+      <w:r>
+        <w:t>HashMap, TreeMap</w:t>
+      </w:r>
+      <w:r>
+        <w:t xml:space="preserve"> (implements SortedMap)</w:t>
+      </w:r>
+      <w:r>
+        <w:t>, Hashset</w:t>
+      </w:r>
+      <w:r>
+        <w:t>(implements SortedSet)</w:t>
+      </w:r>
+      <w:r>
+        <w:t xml:space="preserve"> Implementations</w:t>
+      </w:r>
       <w:r>
         <w:t xml:space="preserve">, </w:t>
       </w:r>
-      <w:proofErr w:type="spellStart"/>
-      <w:r>
-        <w:t>TreeMap</w:t>
-      </w:r>
-      <w:proofErr w:type="spellEnd"/>
-      <w:r>
-        <w:t xml:space="preserve"> (implements </w:t>
-      </w:r>
-      <w:proofErr w:type="spellStart"/>
-      <w:r>
-        <w:t>SortedMap</w:t>
-      </w:r>
-      <w:proofErr w:type="spellEnd"/>
-      <w:r>
-        <w:t>)</w:t>
-      </w:r>
-      <w:r>
-        <w:t xml:space="preserve">, </w:t>
-      </w:r>
-      <w:proofErr w:type="spellStart"/>
-      <w:r>
-        <w:t>Hashset</w:t>
-      </w:r>
-      <w:proofErr w:type="spellEnd"/>
-      <w:r>
-        <w:t xml:space="preserve">(implements </w:t>
-      </w:r>
-      <w:proofErr w:type="spellStart"/>
-      <w:r>
-        <w:t>SortedSet</w:t>
-      </w:r>
-      <w:proofErr w:type="spellEnd"/>
-      <w:r>
-        <w:t>)</w:t>
-      </w:r>
-      <w:r>
-        <w:t xml:space="preserve"> Implementations</w:t>
-      </w:r>
-      <w:r>
-        <w:t xml:space="preserve">, </w:t>
-      </w:r>
       <w:hyperlink r:id="rId7" w:history="1">
-        <w:proofErr w:type="spellStart"/>
         <w:r>
           <w:rPr>
             <w:rStyle w:val="Hyperlink"/>
           </w:rPr>
           <w:t>ConcurrentHashMap</w:t>
         </w:r>
-        <w:proofErr w:type="spellEnd"/>
       </w:hyperlink>
       <w:r>
         <w:t xml:space="preserve"> (Imp)</w:t>
@@ -194,15 +153,7 @@
         </w:r>
       </w:hyperlink>
       <w:r>
-        <w:t xml:space="preserve"> (</w:t>
-      </w:r>
-      <w:proofErr w:type="spellStart"/>
-      <w:r>
-        <w:t>RabbitMq</w:t>
-      </w:r>
-      <w:proofErr w:type="spellEnd"/>
-      <w:r>
-        <w:t>)</w:t>
+        <w:t xml:space="preserve"> (RabbitMq)</w:t>
       </w:r>
     </w:p>
     <w:p>
@@ -507,29 +458,8 @@
         </w:numPr>
       </w:pPr>
       <w:r>
-        <w:t>Revise Project related technology questions (</w:t>
-      </w:r>
-      <w:proofErr w:type="spellStart"/>
-      <w:r>
-        <w:t>SpringBoot</w:t>
-      </w:r>
-      <w:proofErr w:type="spellEnd"/>
-      <w:r>
-        <w:t xml:space="preserve">, </w:t>
-      </w:r>
-      <w:proofErr w:type="spellStart"/>
-      <w:r>
-        <w:t>RabbitMq</w:t>
-      </w:r>
-      <w:proofErr w:type="spellEnd"/>
-      <w:r>
-        <w:t xml:space="preserve">, </w:t>
-      </w:r>
-      <w:proofErr w:type="spellStart"/>
-      <w:r>
-        <w:t>Microservices</w:t>
-      </w:r>
-      <w:proofErr w:type="spellEnd"/>
+        <w:t>Revise Project related technology questions (SpringBoot, RabbitMq, Microservices</w:t>
+      </w:r>
       <w:r>
         <w:t>, Mongo</w:t>
       </w:r>
@@ -996,23 +926,7 @@
         </w:numPr>
       </w:pPr>
       <w:r>
-        <w:t xml:space="preserve">Set, </w:t>
-      </w:r>
-      <w:proofErr w:type="spellStart"/>
-      <w:r>
-        <w:t>HashMap</w:t>
-      </w:r>
-      <w:proofErr w:type="spellEnd"/>
-      <w:r>
-        <w:t xml:space="preserve">, </w:t>
-      </w:r>
-      <w:proofErr w:type="spellStart"/>
-      <w:r>
-        <w:t>TreeSet</w:t>
-      </w:r>
-      <w:proofErr w:type="spellEnd"/>
-      <w:r>
-        <w:t xml:space="preserve"> implementations</w:t>
+        <w:t>Set, HashMap, TreeSet implementations</w:t>
       </w:r>
     </w:p>
     <w:p>
@@ -1062,15 +976,7 @@
         <w:t>, semaphore</w:t>
       </w:r>
       <w:r>
-        <w:t xml:space="preserve">, </w:t>
-      </w:r>
-      <w:proofErr w:type="spellStart"/>
-      <w:r>
-        <w:t>mutex</w:t>
-      </w:r>
-      <w:proofErr w:type="spellEnd"/>
-      <w:r>
-        <w:t xml:space="preserve"> vs semaphore</w:t>
+        <w:t>, mutex vs semaphore</w:t>
       </w:r>
       <w:r>
         <w:t>, Executor Service</w:t>
@@ -1085,15 +991,7 @@
         </w:numPr>
       </w:pPr>
       <w:r>
-        <w:t xml:space="preserve">Immutable class, </w:t>
-      </w:r>
-      <w:proofErr w:type="spellStart"/>
-      <w:r>
-        <w:t>SingleTon</w:t>
-      </w:r>
-      <w:proofErr w:type="spellEnd"/>
-      <w:r>
-        <w:t xml:space="preserve">, </w:t>
+        <w:t xml:space="preserve">Immutable class, SingleTon, </w:t>
       </w:r>
       <w:r>
         <w:t xml:space="preserve"> </w:t>
@@ -1221,27 +1119,7 @@
           <w:sz w:val="23"/>
           <w:szCs w:val="23"/>
         </w:rPr>
-        <w:t xml:space="preserve">String is widely used as parameter for many java classes, e.g. network connection, opening files, etc. </w:t>
-      </w:r>
-      <w:proofErr w:type="spellStart"/>
-      <w:r>
-        <w:rPr>
-          <w:rFonts w:ascii="Arial" w:hAnsi="Arial" w:cs="Arial"/>
-          <w:color w:val="242729"/>
-          <w:sz w:val="23"/>
-          <w:szCs w:val="23"/>
-        </w:rPr>
-        <w:t>Were</w:t>
-      </w:r>
-      <w:proofErr w:type="spellEnd"/>
-      <w:r>
-        <w:rPr>
-          <w:rFonts w:ascii="Arial" w:hAnsi="Arial" w:cs="Arial"/>
-          <w:color w:val="242729"/>
-          <w:sz w:val="23"/>
-          <w:szCs w:val="23"/>
-        </w:rPr>
-        <w:t xml:space="preserve"> String not immutable, a connection or file would be changed and lead to serious security threat. ...</w:t>
+        <w:t>String is widely used as parameter for many java classes, e.g. network connection, opening files, etc. Were String not immutable, a connection or file would be changed and lead to serious security threat. ...</w:t>
       </w:r>
     </w:p>
     <w:p/>
@@ -1376,11 +1254,9 @@
       <w:r>
         <w:t>How does java support multi-</w:t>
       </w:r>
-      <w:proofErr w:type="gramStart"/>
       <w:r>
         <w:t>threading ??</w:t>
       </w:r>
-      <w:proofErr w:type="gramEnd"/>
     </w:p>
     <w:p>
       <w:pPr>
@@ -1445,7 +1321,6 @@
           <w:lang w:val="en-GB" w:eastAsia="en-GB"/>
         </w:rPr>
       </w:pPr>
-      <w:proofErr w:type="gramStart"/>
       <w:r>
         <w:rPr>
           <w:rFonts w:ascii="Verdana" w:eastAsia="Times New Roman" w:hAnsi="Verdana" w:cs="Times New Roman"/>
@@ -1455,19 +1330,7 @@
           <w:shd w:val="clear" w:color="auto" w:fill="FFFFFF"/>
           <w:lang w:val="en-GB" w:eastAsia="en-GB"/>
         </w:rPr>
-        <w:t>super(</w:t>
-      </w:r>
-      <w:proofErr w:type="gramEnd"/>
-      <w:r>
-        <w:rPr>
-          <w:rFonts w:ascii="Verdana" w:eastAsia="Times New Roman" w:hAnsi="Verdana" w:cs="Times New Roman"/>
-          <w:color w:val="000000"/>
-          <w:sz w:val="20"/>
-          <w:szCs w:val="20"/>
-          <w:shd w:val="clear" w:color="auto" w:fill="FFFFFF"/>
-          <w:lang w:val="en-GB" w:eastAsia="en-GB"/>
-        </w:rPr>
-        <w:t>) is implicitly invoked by the compiler if no super() or this() is included explicitly within the derived class constructor. Therefore, in this case, The Person class constructor is called first and then the Employee class constructor is called.</w:t>
+        <w:t>super() is implicitly invoked by the compiler if no super() or this() is included explicitly within the derived class constructor. Therefore, in this case, The Person class constructor is called first and then the Employee class constructor is called.</w:t>
       </w:r>
     </w:p>
     <w:p>
@@ -1486,7 +1349,6 @@
           <w:lang w:val="en-GB" w:eastAsia="en-GB"/>
         </w:rPr>
       </w:pPr>
-      <w:proofErr w:type="gramStart"/>
       <w:r>
         <w:rPr>
           <w:rFonts w:ascii="Verdana" w:hAnsi="Verdana" w:cs="Times New Roman"/>
@@ -1505,18 +1367,7 @@
           <w:szCs w:val="20"/>
           <w:lang w:val="en-GB" w:eastAsia="en-GB"/>
         </w:rPr>
-        <w:t>his(</w:t>
-      </w:r>
-      <w:proofErr w:type="gramEnd"/>
-      <w:r>
-        <w:rPr>
-          <w:rFonts w:ascii="Verdana" w:hAnsi="Verdana" w:cs="Times New Roman"/>
-          <w:color w:val="000000"/>
-          <w:sz w:val="20"/>
-          <w:szCs w:val="20"/>
-          <w:lang w:val="en-GB" w:eastAsia="en-GB"/>
-        </w:rPr>
-        <w:t>) and super() must be the first statement in the class con</w:t>
+        <w:t>his() and super() must be the first statement in the class con</w:t>
       </w:r>
       <w:r>
         <w:rPr>
@@ -1767,7 +1618,6 @@
           <w:lang w:val="en-GB" w:eastAsia="en-GB"/>
         </w:rPr>
       </w:pPr>
-      <w:proofErr w:type="spellStart"/>
       <w:r>
         <w:rPr>
           <w:rFonts w:ascii="Monaco" w:hAnsi="Monaco" w:cs="Courier New"/>
@@ -1776,52 +1626,7 @@
           <w:szCs w:val="20"/>
           <w:lang w:val="en-GB" w:eastAsia="en-GB"/>
         </w:rPr>
-        <w:t>Collections.unmodifiableCollection</w:t>
-      </w:r>
-      <w:proofErr w:type="spellEnd"/>
-      <w:r>
-        <w:rPr>
-          <w:rFonts w:ascii="Monaco" w:hAnsi="Monaco" w:cs="Courier New"/>
-          <w:color w:val="333333"/>
-          <w:sz w:val="20"/>
-          <w:szCs w:val="20"/>
-          <w:lang w:val="en-GB" w:eastAsia="en-GB"/>
-        </w:rPr>
-        <w:t xml:space="preserve">(Collection </w:t>
-      </w:r>
-      <w:proofErr w:type="gramStart"/>
-      <w:r>
-        <w:rPr>
-          <w:rFonts w:ascii="Monaco" w:hAnsi="Monaco" w:cs="Courier New"/>
-          <w:color w:val="333333"/>
-          <w:sz w:val="20"/>
-          <w:szCs w:val="20"/>
-          <w:lang w:val="en-GB" w:eastAsia="en-GB"/>
-        </w:rPr>
-        <w:t>c)</w:t>
-      </w:r>
-      <w:proofErr w:type="spellStart"/>
-      <w:r>
-        <w:rPr>
-          <w:rFonts w:ascii="Monaco" w:hAnsi="Monaco" w:cs="Courier New"/>
-          <w:color w:val="333333"/>
-          <w:sz w:val="20"/>
-          <w:szCs w:val="20"/>
-          <w:lang w:val="en-GB" w:eastAsia="en-GB"/>
-        </w:rPr>
-        <w:t>Collections.unmodifiableMap</w:t>
-      </w:r>
-      <w:proofErr w:type="spellEnd"/>
-      <w:proofErr w:type="gramEnd"/>
-      <w:r>
-        <w:rPr>
-          <w:rFonts w:ascii="Monaco" w:hAnsi="Monaco" w:cs="Courier New"/>
-          <w:color w:val="333333"/>
-          <w:sz w:val="20"/>
-          <w:szCs w:val="20"/>
-          <w:lang w:val="en-GB" w:eastAsia="en-GB"/>
-        </w:rPr>
-        <w:t>(Map m)</w:t>
+        <w:t>Collections.unmodifiableCollection(Collection c)Collections.unmodifiableMap(Map m)</w:t>
       </w:r>
     </w:p>
     <w:p>
@@ -1866,7 +1671,6 @@
           <w:lang w:val="en-GB" w:eastAsia="en-GB"/>
         </w:rPr>
       </w:pPr>
-      <w:proofErr w:type="spellStart"/>
       <w:r>
         <w:rPr>
           <w:rFonts w:ascii="Monaco" w:hAnsi="Monaco" w:cs="Courier New"/>
@@ -1875,18 +1679,7 @@
           <w:szCs w:val="20"/>
           <w:lang w:val="en-GB" w:eastAsia="en-GB"/>
         </w:rPr>
-        <w:t>Collections.unmodifiableList</w:t>
-      </w:r>
-      <w:proofErr w:type="spellEnd"/>
-      <w:r>
-        <w:rPr>
-          <w:rFonts w:ascii="Monaco" w:hAnsi="Monaco" w:cs="Courier New"/>
-          <w:color w:val="333333"/>
-          <w:sz w:val="20"/>
-          <w:szCs w:val="20"/>
-          <w:lang w:val="en-GB" w:eastAsia="en-GB"/>
-        </w:rPr>
-        <w:t>(List l)</w:t>
+        <w:t>Collections.unmodifiableList(List l)</w:t>
       </w:r>
     </w:p>
     <w:p>
@@ -1931,7 +1724,6 @@
           <w:lang w:val="en-GB" w:eastAsia="en-GB"/>
         </w:rPr>
       </w:pPr>
-      <w:proofErr w:type="spellStart"/>
       <w:r>
         <w:rPr>
           <w:rFonts w:ascii="Monaco" w:hAnsi="Monaco" w:cs="Courier New"/>
@@ -1940,18 +1732,7 @@
           <w:szCs w:val="20"/>
           <w:lang w:val="en-GB" w:eastAsia="en-GB"/>
         </w:rPr>
-        <w:t>Collections.unmodifiableSet</w:t>
-      </w:r>
-      <w:proofErr w:type="spellEnd"/>
-      <w:r>
-        <w:rPr>
-          <w:rFonts w:ascii="Monaco" w:hAnsi="Monaco" w:cs="Courier New"/>
-          <w:color w:val="333333"/>
-          <w:sz w:val="20"/>
-          <w:szCs w:val="20"/>
-          <w:lang w:val="en-GB" w:eastAsia="en-GB"/>
-        </w:rPr>
-        <w:t>(Set s)</w:t>
+        <w:t>Collections.unmodifiableSet(Set s)</w:t>
       </w:r>
     </w:p>
     <w:p>
@@ -1992,49 +1773,7 @@
         <w:rPr>
           <w:color w:val="000000" w:themeColor="text1"/>
         </w:rPr>
-        <w:t xml:space="preserve">Path – </w:t>
-      </w:r>
-      <w:proofErr w:type="spellStart"/>
-      <w:r>
-        <w:rPr>
-          <w:color w:val="000000" w:themeColor="text1"/>
-        </w:rPr>
-        <w:t>path</w:t>
-      </w:r>
-      <w:proofErr w:type="spellEnd"/>
-      <w:r>
-        <w:rPr>
-          <w:color w:val="000000" w:themeColor="text1"/>
-        </w:rPr>
-        <w:t xml:space="preserve"> to run time </w:t>
-      </w:r>
-      <w:proofErr w:type="spellStart"/>
-      <w:r>
-        <w:rPr>
-          <w:color w:val="000000" w:themeColor="text1"/>
-        </w:rPr>
-        <w:t>executiuon</w:t>
-      </w:r>
-      <w:proofErr w:type="spellEnd"/>
-      <w:r>
-        <w:rPr>
-          <w:color w:val="000000" w:themeColor="text1"/>
-        </w:rPr>
-        <w:t xml:space="preserve">, </w:t>
-      </w:r>
-      <w:proofErr w:type="spellStart"/>
-      <w:r>
-        <w:rPr>
-          <w:color w:val="000000" w:themeColor="text1"/>
-        </w:rPr>
-        <w:t>classpath</w:t>
-      </w:r>
-      <w:proofErr w:type="spellEnd"/>
-      <w:r>
-        <w:rPr>
-          <w:color w:val="000000" w:themeColor="text1"/>
-        </w:rPr>
-        <w:t xml:space="preserve"> – path to .class files</w:t>
+        <w:t>Path – path to run time executiuon, classpath – path to .class files</w:t>
       </w:r>
     </w:p>
     <w:p>
@@ -2100,13 +1839,8 @@
       </w:r>
     </w:p>
     <w:p>
-      <w:proofErr w:type="spellStart"/>
-      <w:r>
-        <w:t>Fority</w:t>
-      </w:r>
-      <w:proofErr w:type="spellEnd"/>
-      <w:r>
-        <w:t xml:space="preserve"> Security: </w:t>
+      <w:r>
+        <w:t xml:space="preserve">Fority Security: </w:t>
       </w:r>
     </w:p>
     <w:p/>
@@ -2223,28 +1957,13 @@
       </w:r>
     </w:p>
     <w:p>
-      <w:proofErr w:type="spellStart"/>
-      <w:r>
-        <w:t>LocalDateTime</w:t>
-      </w:r>
-      <w:proofErr w:type="spellEnd"/>
-      <w:r>
-        <w:t xml:space="preserve">, </w:t>
-      </w:r>
-      <w:proofErr w:type="spellStart"/>
-      <w:r>
-        <w:t>LocalDate</w:t>
-      </w:r>
-      <w:proofErr w:type="spellEnd"/>
-    </w:p>
-    <w:p>
-      <w:proofErr w:type="spellStart"/>
-      <w:r>
-        <w:t>forEach</w:t>
-      </w:r>
-      <w:proofErr w:type="spellEnd"/>
-      <w:r>
-        <w:t xml:space="preserve"> - </w:t>
+      <w:r>
+        <w:t>LocalDateTime, LocalDate</w:t>
+      </w:r>
+    </w:p>
+    <w:p>
+      <w:r>
+        <w:t xml:space="preserve">forEach - </w:t>
       </w:r>
       <w:hyperlink r:id="rId51" w:history="1">
         <w:r>
@@ -2255,31 +1974,7 @@
         </w:r>
       </w:hyperlink>
       <w:r>
-        <w:t xml:space="preserve"> (difference between </w:t>
-      </w:r>
-      <w:proofErr w:type="spellStart"/>
-      <w:r>
-        <w:t>collection.stream</w:t>
-      </w:r>
-      <w:proofErr w:type="spellEnd"/>
-      <w:r>
-        <w:t>().</w:t>
-      </w:r>
-      <w:proofErr w:type="spellStart"/>
-      <w:r>
-        <w:t>forEach</w:t>
-      </w:r>
-      <w:proofErr w:type="spellEnd"/>
-      <w:r>
-        <w:t xml:space="preserve">() vs </w:t>
-      </w:r>
-      <w:proofErr w:type="spellStart"/>
-      <w:r>
-        <w:t>collection.forEach</w:t>
-      </w:r>
-      <w:proofErr w:type="spellEnd"/>
-      <w:r>
-        <w:t xml:space="preserve">() - </w:t>
+        <w:t xml:space="preserve"> (difference between collection.stream().forEach() vs collection.forEach() - </w:t>
       </w:r>
       <w:hyperlink r:id="rId52" w:history="1">
         <w:r>
@@ -2336,11 +2031,9 @@
       </w:r>
     </w:p>
     <w:p>
-      <w:proofErr w:type="spellStart"/>
       <w:r>
         <w:t>JShell</w:t>
       </w:r>
-      <w:proofErr w:type="spellEnd"/>
     </w:p>
     <w:p>
       <w:r>
@@ -2349,7 +2042,6 @@
       <w:r>
         <w:t xml:space="preserve"> (</w:t>
       </w:r>
-      <w:proofErr w:type="spellStart"/>
       <w:r>
         <w:rPr>
           <w:rFonts w:ascii="Verdana" w:eastAsia="Times New Roman" w:hAnsi="Verdana" w:cs="Times New Roman"/>
@@ -2361,7 +2053,6 @@
         </w:rPr>
         <w:t>takeWhile</w:t>
       </w:r>
-      <w:proofErr w:type="spellEnd"/>
       <w:r>
         <w:rPr>
           <w:rFonts w:ascii="Times New Roman" w:eastAsia="Times New Roman" w:hAnsi="Times New Roman" w:cs="Times New Roman"/>
@@ -2369,7 +2060,6 @@
         </w:rPr>
         <w:t xml:space="preserve">, </w:t>
       </w:r>
-      <w:proofErr w:type="spellStart"/>
       <w:r>
         <w:rPr>
           <w:rFonts w:ascii="Times New Roman" w:eastAsia="Times New Roman" w:hAnsi="Times New Roman" w:cs="Times New Roman"/>
@@ -2377,7 +2067,6 @@
         </w:rPr>
         <w:t>dropWhile</w:t>
       </w:r>
-      <w:proofErr w:type="spellEnd"/>
       <w:r>
         <w:rPr>
           <w:rFonts w:ascii="Times New Roman" w:eastAsia="Times New Roman" w:hAnsi="Times New Roman" w:cs="Times New Roman"/>
@@ -2385,7 +2074,6 @@
         </w:rPr>
         <w:t xml:space="preserve">, </w:t>
       </w:r>
-      <w:proofErr w:type="spellStart"/>
       <w:r>
         <w:rPr>
           <w:rFonts w:ascii="Verdana" w:eastAsia="Times New Roman" w:hAnsi="Verdana" w:cs="Times New Roman"/>
@@ -2397,7 +2085,6 @@
         </w:rPr>
         <w:t>ofNullable</w:t>
       </w:r>
-      <w:proofErr w:type="spellEnd"/>
       <w:r>
         <w:rPr>
           <w:rFonts w:ascii="Times New Roman" w:eastAsia="Times New Roman" w:hAnsi="Times New Roman" w:cs="Times New Roman"/>
@@ -2441,28 +2128,18 @@
         <w:t xml:space="preserve"> on </w:t>
       </w:r>
       <w:hyperlink r:id="rId54" w:history="1">
-        <w:proofErr w:type="spellStart"/>
         <w:r>
           <w:rPr>
             <w:rStyle w:val="Hyperlink"/>
           </w:rPr>
           <w:t>Mockito</w:t>
         </w:r>
-        <w:proofErr w:type="spellEnd"/>
       </w:hyperlink>
       <w:r>
         <w:t xml:space="preserve"> as well</w:t>
       </w:r>
       <w:r>
-        <w:t xml:space="preserve"> (</w:t>
-      </w:r>
-      <w:proofErr w:type="spellStart"/>
-      <w:r>
-        <w:t>Mockito</w:t>
-      </w:r>
-      <w:proofErr w:type="spellEnd"/>
-      <w:r>
-        <w:t xml:space="preserve"> vs Spy, </w:t>
+        <w:t xml:space="preserve"> (Mockito vs Spy, </w:t>
       </w:r>
       <w:hyperlink r:id="rId55" w:history="1">
         <w:r>
@@ -2475,21 +2152,8 @@
       <w:r>
         <w:t xml:space="preserve">, </w:t>
       </w:r>
-      <w:proofErr w:type="spellStart"/>
-      <w:r>
-        <w:t>MockitoRunner</w:t>
-      </w:r>
-      <w:proofErr w:type="spellEnd"/>
-      <w:r>
-        <w:t xml:space="preserve"> vs </w:t>
-      </w:r>
-      <w:proofErr w:type="spellStart"/>
-      <w:r>
-        <w:t>SpringRunner</w:t>
-      </w:r>
-      <w:proofErr w:type="spellEnd"/>
-      <w:r>
-        <w:t>)</w:t>
+      <w:r>
+        <w:t>MockitoRunner vs SpringRunner)</w:t>
       </w:r>
     </w:p>
     <w:p/>
@@ -2657,21 +2321,7 @@
         <w:rPr>
           <w:color w:val="000000" w:themeColor="text1"/>
         </w:rPr>
-        <w:t xml:space="preserve">Setter Injection </w:t>
-      </w:r>
-      <w:proofErr w:type="gramStart"/>
-      <w:r>
-        <w:rPr>
-          <w:color w:val="000000" w:themeColor="text1"/>
-        </w:rPr>
-        <w:t>vs</w:t>
-      </w:r>
-      <w:proofErr w:type="gramEnd"/>
-      <w:r>
-        <w:rPr>
-          <w:color w:val="000000" w:themeColor="text1"/>
-        </w:rPr>
-        <w:t xml:space="preserve"> Constructor Injection (Which to use when ??) - </w:t>
+        <w:t xml:space="preserve">Setter Injection vs Constructor Injection (Which to use when ??) - </w:t>
       </w:r>
       <w:hyperlink r:id="rId58" w:anchor="axzz5kbmHoHCI" w:history="1">
         <w:r>
@@ -2715,14 +2365,12 @@
         <w:t xml:space="preserve"> </w:t>
       </w:r>
       <w:hyperlink r:id="rId60" w:history="1">
-        <w:proofErr w:type="spellStart"/>
         <w:r>
           <w:rPr>
             <w:rStyle w:val="Hyperlink"/>
           </w:rPr>
           <w:t>here</w:t>
         </w:r>
-        <w:proofErr w:type="spellEnd"/>
       </w:hyperlink>
     </w:p>
     <w:p>
@@ -2754,26 +2402,26 @@
           <w:color w:val="000000" w:themeColor="text1"/>
           <w:u w:val="none"/>
         </w:rPr>
-        <w:t xml:space="preserve">ublic constructor is allowed inside a </w:t>
-      </w:r>
-      <w:proofErr w:type="spellStart"/>
-      <w:r>
+        <w:t>ublic constructor is allowed inside a enum class, all constructors have to be private</w:t>
+      </w:r>
+    </w:p>
+    <w:p>
+      <w:pPr>
         <w:rPr>
           <w:rStyle w:val="Hyperlink"/>
           <w:color w:val="000000" w:themeColor="text1"/>
           <w:u w:val="none"/>
         </w:rPr>
-        <w:t>enum</w:t>
-      </w:r>
-      <w:proofErr w:type="spellEnd"/>
-      <w:r>
+      </w:pPr>
+    </w:p>
+    <w:p>
+      <w:pPr>
         <w:rPr>
           <w:rStyle w:val="Hyperlink"/>
           <w:color w:val="000000" w:themeColor="text1"/>
           <w:u w:val="none"/>
         </w:rPr>
-        <w:t xml:space="preserve"> class, all constructors have to be private</w:t>
-      </w:r>
+      </w:pPr>
     </w:p>
     <w:p>
       <w:pPr>
@@ -2783,15 +2431,22 @@
           <w:u w:val="none"/>
         </w:rPr>
       </w:pPr>
-    </w:p>
-    <w:p>
-      <w:pPr>
+      <w:hyperlink r:id="rId61" w:history="1">
+        <w:r>
+          <w:rPr>
+            <w:rStyle w:val="Hyperlink"/>
+          </w:rPr>
+          <w:t>Aspect Oriented Programming</w:t>
+        </w:r>
+      </w:hyperlink>
+      <w:r>
         <w:rPr>
           <w:rStyle w:val="Hyperlink"/>
           <w:color w:val="000000" w:themeColor="text1"/>
           <w:u w:val="none"/>
         </w:rPr>
-      </w:pPr>
+        <w:t>:</w:t>
+      </w:r>
     </w:p>
     <w:p>
       <w:pPr>
@@ -2801,246 +2456,157 @@
           <w:u w:val="none"/>
         </w:rPr>
       </w:pPr>
-      <w:hyperlink r:id="rId61" w:history="1">
-        <w:r>
-          <w:rPr>
-            <w:rStyle w:val="Hyperlink"/>
-          </w:rPr>
-          <w:t>Aspect Oriented Programming</w:t>
-        </w:r>
-      </w:hyperlink>
       <w:r>
         <w:rPr>
           <w:rStyle w:val="Hyperlink"/>
           <w:color w:val="000000" w:themeColor="text1"/>
           <w:u w:val="none"/>
         </w:rPr>
+        <w:t>Advic</w:t>
+      </w:r>
+      <w:r>
+        <w:rPr>
+          <w:rStyle w:val="Hyperlink"/>
+          <w:color w:val="000000" w:themeColor="text1"/>
+          <w:u w:val="none"/>
+        </w:rPr>
+        <w:t>e: Around, Before, After, AfterReturn, AfterThro</w:t>
+      </w:r>
+      <w:r>
+        <w:rPr>
+          <w:rStyle w:val="Hyperlink"/>
+          <w:color w:val="000000" w:themeColor="text1"/>
+          <w:u w:val="none"/>
+        </w:rPr>
+        <w:t>wing</w:t>
+      </w:r>
+    </w:p>
+    <w:p>
+      <w:pPr>
+        <w:rPr>
+          <w:rStyle w:val="Hyperlink"/>
+          <w:color w:val="000000" w:themeColor="text1"/>
+          <w:u w:val="none"/>
+        </w:rPr>
+      </w:pPr>
+      <w:r>
+        <w:rPr>
+          <w:rStyle w:val="Hyperlink"/>
+          <w:color w:val="000000" w:themeColor="text1"/>
+          <w:u w:val="none"/>
+        </w:rPr>
+        <w:t>JoinPoint: Place of Action/Point of Execution</w:t>
+      </w:r>
+    </w:p>
+    <w:p>
+      <w:pPr>
+        <w:rPr>
+          <w:rStyle w:val="Hyperlink"/>
+          <w:color w:val="000000" w:themeColor="text1"/>
+          <w:u w:val="none"/>
+        </w:rPr>
+      </w:pPr>
+      <w:r>
+        <w:rPr>
+          <w:rStyle w:val="Hyperlink"/>
+          <w:color w:val="000000" w:themeColor="text1"/>
+          <w:u w:val="none"/>
+        </w:rPr>
+        <w:t>PointCut: Expression that matches the joint points</w:t>
+      </w:r>
+    </w:p>
+    <w:p>
+      <w:pPr>
+        <w:rPr>
+          <w:rStyle w:val="Hyperlink"/>
+          <w:color w:val="000000" w:themeColor="text1"/>
+          <w:u w:val="none"/>
+        </w:rPr>
+      </w:pPr>
+    </w:p>
+    <w:p>
+      <w:pPr>
+        <w:rPr>
+          <w:color w:val="000000" w:themeColor="text1"/>
+        </w:rPr>
+      </w:pPr>
+      <w:r>
+        <w:rPr>
+          <w:color w:val="000000" w:themeColor="text1"/>
+        </w:rPr>
+        <w:t>Objective Oriented Programming vs Functional Programming ??</w:t>
+      </w:r>
+    </w:p>
+    <w:p>
+      <w:pPr>
+        <w:rPr>
+          <w:color w:val="000000" w:themeColor="text1"/>
+        </w:rPr>
+      </w:pPr>
+      <w:r>
+        <w:rPr>
+          <w:color w:val="000000" w:themeColor="text1"/>
+        </w:rPr>
+        <w:t>Is java script an objective oriented programming language or functional programming language ?</w:t>
+      </w:r>
+    </w:p>
+    <w:p>
+      <w:pPr>
+        <w:rPr>
+          <w:color w:val="000000" w:themeColor="text1"/>
+        </w:rPr>
+      </w:pPr>
+    </w:p>
+    <w:p>
+      <w:pPr>
+        <w:rPr>
+          <w:color w:val="000000" w:themeColor="text1"/>
+        </w:rPr>
+      </w:pPr>
+    </w:p>
+    <w:p>
+      <w:pPr>
+        <w:rPr>
+          <w:color w:val="000000" w:themeColor="text1"/>
+        </w:rPr>
+      </w:pPr>
+    </w:p>
+    <w:p>
+      <w:pPr>
+        <w:rPr>
+          <w:b/>
+          <w:color w:val="000000" w:themeColor="text1"/>
+        </w:rPr>
+      </w:pPr>
+      <w:r>
+        <w:rPr>
+          <w:b/>
+          <w:color w:val="000000" w:themeColor="text1"/>
+        </w:rPr>
+        <w:t>Interface vs Abstract Classes:</w:t>
+      </w:r>
+    </w:p>
+    <w:p>
+      <w:pPr>
+        <w:rPr>
+          <w:color w:val="000000" w:themeColor="text1"/>
+        </w:rPr>
+      </w:pPr>
+      <w:r>
+        <w:rPr>
+          <w:color w:val="000000" w:themeColor="text1"/>
+        </w:rPr>
+        <w:t>When to use Abstract</w:t>
+      </w:r>
+      <w:r>
+        <w:rPr>
+          <w:color w:val="000000" w:themeColor="text1"/>
+        </w:rPr>
         <w:t>:</w:t>
       </w:r>
     </w:p>
     <w:p>
       <w:pPr>
-        <w:rPr>
-          <w:rStyle w:val="Hyperlink"/>
-          <w:color w:val="000000" w:themeColor="text1"/>
-          <w:u w:val="none"/>
-        </w:rPr>
-      </w:pPr>
-      <w:r>
-        <w:rPr>
-          <w:rStyle w:val="Hyperlink"/>
-          <w:color w:val="000000" w:themeColor="text1"/>
-          <w:u w:val="none"/>
-        </w:rPr>
-        <w:t>Advic</w:t>
-      </w:r>
-      <w:r>
-        <w:rPr>
-          <w:rStyle w:val="Hyperlink"/>
-          <w:color w:val="000000" w:themeColor="text1"/>
-          <w:u w:val="none"/>
-        </w:rPr>
-        <w:t xml:space="preserve">e: Around, Before, After, </w:t>
-      </w:r>
-      <w:proofErr w:type="spellStart"/>
-      <w:r>
-        <w:rPr>
-          <w:rStyle w:val="Hyperlink"/>
-          <w:color w:val="000000" w:themeColor="text1"/>
-          <w:u w:val="none"/>
-        </w:rPr>
-        <w:t>AfterReturn</w:t>
-      </w:r>
-      <w:proofErr w:type="spellEnd"/>
-      <w:r>
-        <w:rPr>
-          <w:rStyle w:val="Hyperlink"/>
-          <w:color w:val="000000" w:themeColor="text1"/>
-          <w:u w:val="none"/>
-        </w:rPr>
-        <w:t xml:space="preserve">, </w:t>
-      </w:r>
-      <w:proofErr w:type="spellStart"/>
-      <w:r>
-        <w:rPr>
-          <w:rStyle w:val="Hyperlink"/>
-          <w:color w:val="000000" w:themeColor="text1"/>
-          <w:u w:val="none"/>
-        </w:rPr>
-        <w:t>AfterThro</w:t>
-      </w:r>
-      <w:r>
-        <w:rPr>
-          <w:rStyle w:val="Hyperlink"/>
-          <w:color w:val="000000" w:themeColor="text1"/>
-          <w:u w:val="none"/>
-        </w:rPr>
-        <w:t>wing</w:t>
-      </w:r>
-      <w:proofErr w:type="spellEnd"/>
-    </w:p>
-    <w:p>
-      <w:pPr>
-        <w:rPr>
-          <w:rStyle w:val="Hyperlink"/>
-          <w:color w:val="000000" w:themeColor="text1"/>
-          <w:u w:val="none"/>
-        </w:rPr>
-      </w:pPr>
-      <w:proofErr w:type="spellStart"/>
-      <w:r>
-        <w:rPr>
-          <w:rStyle w:val="Hyperlink"/>
-          <w:color w:val="000000" w:themeColor="text1"/>
-          <w:u w:val="none"/>
-        </w:rPr>
-        <w:t>JoinPoint</w:t>
-      </w:r>
-      <w:proofErr w:type="spellEnd"/>
-      <w:r>
-        <w:rPr>
-          <w:rStyle w:val="Hyperlink"/>
-          <w:color w:val="000000" w:themeColor="text1"/>
-          <w:u w:val="none"/>
-        </w:rPr>
-        <w:t>: Place of Action/Point of Execution</w:t>
-      </w:r>
-    </w:p>
-    <w:p>
-      <w:pPr>
-        <w:rPr>
-          <w:rStyle w:val="Hyperlink"/>
-          <w:color w:val="000000" w:themeColor="text1"/>
-          <w:u w:val="none"/>
-        </w:rPr>
-      </w:pPr>
-      <w:proofErr w:type="spellStart"/>
-      <w:r>
-        <w:rPr>
-          <w:rStyle w:val="Hyperlink"/>
-          <w:color w:val="000000" w:themeColor="text1"/>
-          <w:u w:val="none"/>
-        </w:rPr>
-        <w:t>PointCut</w:t>
-      </w:r>
-      <w:proofErr w:type="spellEnd"/>
-      <w:r>
-        <w:rPr>
-          <w:rStyle w:val="Hyperlink"/>
-          <w:color w:val="000000" w:themeColor="text1"/>
-          <w:u w:val="none"/>
-        </w:rPr>
-        <w:t>: Expression that matches the joint points</w:t>
-      </w:r>
-    </w:p>
-    <w:p>
-      <w:pPr>
-        <w:rPr>
-          <w:rStyle w:val="Hyperlink"/>
-          <w:color w:val="000000" w:themeColor="text1"/>
-          <w:u w:val="none"/>
-        </w:rPr>
-      </w:pPr>
-    </w:p>
-    <w:p>
-      <w:pPr>
-        <w:rPr>
-          <w:color w:val="000000" w:themeColor="text1"/>
-        </w:rPr>
-      </w:pPr>
-      <w:r>
-        <w:rPr>
-          <w:color w:val="000000" w:themeColor="text1"/>
-        </w:rPr>
-        <w:t xml:space="preserve">Objective Oriented Programming vs Functional </w:t>
-      </w:r>
-      <w:proofErr w:type="gramStart"/>
-      <w:r>
-        <w:rPr>
-          <w:color w:val="000000" w:themeColor="text1"/>
-        </w:rPr>
-        <w:t>Programming ??</w:t>
-      </w:r>
-      <w:proofErr w:type="gramEnd"/>
-    </w:p>
-    <w:p>
-      <w:pPr>
-        <w:rPr>
-          <w:color w:val="000000" w:themeColor="text1"/>
-        </w:rPr>
-      </w:pPr>
-      <w:r>
-        <w:rPr>
-          <w:color w:val="000000" w:themeColor="text1"/>
-        </w:rPr>
-        <w:t xml:space="preserve">Is java script an objective oriented programming language or functional programming </w:t>
-      </w:r>
-      <w:proofErr w:type="gramStart"/>
-      <w:r>
-        <w:rPr>
-          <w:color w:val="000000" w:themeColor="text1"/>
-        </w:rPr>
-        <w:t>language ?</w:t>
-      </w:r>
-      <w:proofErr w:type="gramEnd"/>
-    </w:p>
-    <w:p>
-      <w:pPr>
-        <w:rPr>
-          <w:color w:val="000000" w:themeColor="text1"/>
-        </w:rPr>
-      </w:pPr>
-    </w:p>
-    <w:p>
-      <w:pPr>
-        <w:rPr>
-          <w:color w:val="000000" w:themeColor="text1"/>
-        </w:rPr>
-      </w:pPr>
-    </w:p>
-    <w:p>
-      <w:pPr>
-        <w:rPr>
-          <w:color w:val="000000" w:themeColor="text1"/>
-        </w:rPr>
-      </w:pPr>
-    </w:p>
-    <w:p>
-      <w:pPr>
-        <w:rPr>
-          <w:b/>
-          <w:color w:val="000000" w:themeColor="text1"/>
-        </w:rPr>
-      </w:pPr>
-      <w:r>
-        <w:rPr>
-          <w:b/>
-          <w:color w:val="000000" w:themeColor="text1"/>
-        </w:rPr>
-        <w:t>Interface vs Abstract Classes:</w:t>
-      </w:r>
-    </w:p>
-    <w:p>
-      <w:pPr>
-        <w:rPr>
-          <w:color w:val="000000" w:themeColor="text1"/>
-        </w:rPr>
-      </w:pPr>
-      <w:r>
-        <w:rPr>
-          <w:color w:val="000000" w:themeColor="text1"/>
-        </w:rPr>
-        <w:t>When to use Abstract</w:t>
-      </w:r>
-      <w:r>
-        <w:rPr>
-          <w:color w:val="000000" w:themeColor="text1"/>
-        </w:rPr>
-        <w:t>:</w:t>
-      </w:r>
-    </w:p>
-    <w:p>
-      <w:pPr>
         <w:pStyle w:val="ListParagraph"/>
         <w:numPr>
           <w:ilvl w:val="0"/>
@@ -3139,35 +2705,7 @@
         <w:rPr>
           <w:color w:val="000000" w:themeColor="text1"/>
         </w:rPr>
-        <w:t>Establish relation between unrelated classes (</w:t>
-      </w:r>
-      <w:proofErr w:type="spellStart"/>
-      <w:r>
-        <w:rPr>
-          <w:color w:val="000000" w:themeColor="text1"/>
-        </w:rPr>
-        <w:t>cloneable</w:t>
-      </w:r>
-      <w:proofErr w:type="spellEnd"/>
-      <w:r>
-        <w:rPr>
-          <w:color w:val="000000" w:themeColor="text1"/>
-        </w:rPr>
-        <w:t xml:space="preserve">, </w:t>
-      </w:r>
-      <w:proofErr w:type="spellStart"/>
-      <w:r>
-        <w:rPr>
-          <w:color w:val="000000" w:themeColor="text1"/>
-        </w:rPr>
-        <w:t>serilazable</w:t>
-      </w:r>
-      <w:proofErr w:type="spellEnd"/>
-      <w:r>
-        <w:rPr>
-          <w:color w:val="000000" w:themeColor="text1"/>
-        </w:rPr>
-        <w:t xml:space="preserve"> etc.,)</w:t>
+        <w:t>Establish relation between unrelated classes (cloneable, serilazable etc.,)</w:t>
       </w:r>
     </w:p>
     <w:p>
@@ -3278,109 +2816,265 @@
           <w:color w:val="000000" w:themeColor="text1"/>
         </w:rPr>
         <w:t>Network Layer</w:t>
+      </w:r>
+    </w:p>
+    <w:p>
+      <w:pPr>
+        <w:pStyle w:val="ListParagraph"/>
+        <w:numPr>
+          <w:ilvl w:val="0"/>
+          <w:numId w:val="14"/>
+        </w:numPr>
+        <w:rPr>
+          <w:color w:val="000000" w:themeColor="text1"/>
+        </w:rPr>
+      </w:pPr>
+      <w:r>
+        <w:rPr>
+          <w:color w:val="000000" w:themeColor="text1"/>
+        </w:rPr>
+        <w:t>Transport Layer</w:t>
+      </w:r>
+    </w:p>
+    <w:p>
+      <w:pPr>
+        <w:pStyle w:val="ListParagraph"/>
+        <w:numPr>
+          <w:ilvl w:val="0"/>
+          <w:numId w:val="14"/>
+        </w:numPr>
+        <w:rPr>
+          <w:color w:val="000000" w:themeColor="text1"/>
+        </w:rPr>
+      </w:pPr>
+      <w:r>
+        <w:rPr>
+          <w:color w:val="000000" w:themeColor="text1"/>
+        </w:rPr>
+        <w:t>Session Layer</w:t>
+      </w:r>
+    </w:p>
+    <w:p>
+      <w:pPr>
+        <w:pStyle w:val="ListParagraph"/>
+        <w:numPr>
+          <w:ilvl w:val="0"/>
+          <w:numId w:val="14"/>
+        </w:numPr>
+        <w:rPr>
+          <w:color w:val="000000" w:themeColor="text1"/>
+        </w:rPr>
+      </w:pPr>
+      <w:r>
+        <w:rPr>
+          <w:color w:val="000000" w:themeColor="text1"/>
+        </w:rPr>
+        <w:t>Presentation Layer</w:t>
+      </w:r>
+    </w:p>
+    <w:p>
+      <w:pPr>
+        <w:pStyle w:val="ListParagraph"/>
+        <w:numPr>
+          <w:ilvl w:val="0"/>
+          <w:numId w:val="14"/>
+        </w:numPr>
+        <w:rPr>
+          <w:color w:val="000000" w:themeColor="text1"/>
+        </w:rPr>
+      </w:pPr>
+      <w:r>
+        <w:rPr>
+          <w:color w:val="000000" w:themeColor="text1"/>
+        </w:rPr>
+        <w:t>Application Layer</w:t>
+      </w:r>
+    </w:p>
+    <w:p>
+      <w:pPr>
+        <w:rPr>
+          <w:color w:val="000000" w:themeColor="text1"/>
+        </w:rPr>
+      </w:pPr>
+    </w:p>
+    <w:p>
+      <w:pPr>
+        <w:rPr>
+          <w:color w:val="000000" w:themeColor="text1"/>
+        </w:rPr>
+      </w:pPr>
+      <w:r>
+        <w:rPr>
+          <w:color w:val="000000" w:themeColor="text1"/>
+        </w:rPr>
+        <w:t>Each layer is a group of protocols</w:t>
+      </w:r>
+    </w:p>
+    <w:p>
+      <w:pPr>
+        <w:rPr>
+          <w:color w:val="000000" w:themeColor="text1"/>
+        </w:rPr>
+      </w:pPr>
+      <w:r>
+        <w:rPr>
+          <w:color w:val="000000" w:themeColor="text1"/>
+        </w:rPr>
+        <w:lastRenderedPageBreak/>
+        <w:t>Web Application vs Enterprise Application</w:t>
+      </w:r>
+    </w:p>
+    <w:p>
+      <w:pPr>
+        <w:rPr>
+          <w:color w:val="000000" w:themeColor="text1"/>
+        </w:rPr>
+      </w:pPr>
+      <w:r>
+        <w:rPr>
+          <w:color w:val="000000" w:themeColor="text1"/>
+        </w:rPr>
+        <w:t>Web Server vs Application Server</w:t>
+      </w:r>
+    </w:p>
+    <w:p>
+      <w:pPr>
+        <w:rPr>
+          <w:color w:val="000000" w:themeColor="text1"/>
+        </w:rPr>
+      </w:pPr>
+      <w:r>
+        <w:rPr>
+          <w:color w:val="000000" w:themeColor="text1"/>
+        </w:rPr>
+        <w:t>jar vs war vs ear</w:t>
+      </w:r>
+    </w:p>
+    <w:p>
+      <w:pPr>
+        <w:rPr>
+          <w:color w:val="000000" w:themeColor="text1"/>
+        </w:rPr>
+      </w:pPr>
+    </w:p>
+    <w:p>
+      <w:pPr>
+        <w:rPr>
+          <w:color w:val="000000" w:themeColor="text1"/>
+        </w:rPr>
+      </w:pPr>
+      <w:r>
+        <w:rPr>
+          <w:color w:val="000000" w:themeColor="text1"/>
+        </w:rPr>
+        <w:t>Web Application: Contains only web related technologies like JSP’s, Servlets, html, css, js</w:t>
+      </w:r>
+    </w:p>
+    <w:p>
+      <w:pPr>
+        <w:rPr>
+          <w:color w:val="000000" w:themeColor="text1"/>
+        </w:rPr>
+      </w:pPr>
+      <w:r>
+        <w:rPr>
+          <w:color w:val="000000" w:themeColor="text1"/>
+        </w:rPr>
+        <w:t xml:space="preserve">Enterprise Application: Contains all related J2EE technologies </w:t>
+      </w:r>
+    </w:p>
+    <w:p>
+      <w:pPr>
+        <w:rPr>
+          <w:color w:val="000000" w:themeColor="text1"/>
+        </w:rPr>
+      </w:pPr>
+    </w:p>
+    <w:p>
+      <w:pPr>
+        <w:rPr>
+          <w:color w:val="000000" w:themeColor="text1"/>
+        </w:rPr>
+      </w:pPr>
+      <w:r>
+        <w:rPr>
+          <w:color w:val="000000" w:themeColor="text1"/>
+        </w:rPr>
+        <w:t>Web Server: Server used to deploy applications. Ex: Tomcat</w:t>
+      </w:r>
+    </w:p>
+    <w:p>
+      <w:pPr>
+        <w:rPr>
+          <w:color w:val="000000" w:themeColor="text1"/>
+        </w:rPr>
+      </w:pPr>
+      <w:r>
+        <w:rPr>
+          <w:color w:val="000000" w:themeColor="text1"/>
+        </w:rPr>
+        <w:t>Application Server: Server used to deploy Enterprise applications Ex: Web</w:t>
+      </w:r>
+      <w:r>
+        <w:rPr>
+          <w:color w:val="000000" w:themeColor="text1"/>
+        </w:rPr>
+        <w:t xml:space="preserve"> </w:t>
+      </w:r>
+      <w:r>
+        <w:rPr>
+          <w:color w:val="000000" w:themeColor="text1"/>
+        </w:rPr>
+        <w:t>logic</w:t>
+      </w:r>
+    </w:p>
+    <w:p>
+      <w:pPr>
+        <w:rPr>
+          <w:color w:val="000000" w:themeColor="text1"/>
+        </w:rPr>
+      </w:pPr>
+    </w:p>
+    <w:p>
+      <w:pPr>
+        <w:rPr>
+          <w:color w:val="000000" w:themeColor="text1"/>
+        </w:rPr>
+      </w:pPr>
+      <w:r>
+        <w:rPr>
+          <w:color w:val="000000" w:themeColor="text1"/>
+        </w:rPr>
+        <w:t>Jar: Contains Java Class Files</w:t>
+      </w:r>
+    </w:p>
+    <w:p>
+      <w:pPr>
+        <w:rPr>
+          <w:color w:val="000000" w:themeColor="text1"/>
+        </w:rPr>
+      </w:pPr>
+      <w:r>
+        <w:rPr>
+          <w:color w:val="000000" w:themeColor="text1"/>
+        </w:rPr>
+        <w:t>War: Contain web technology related files</w:t>
+      </w:r>
+    </w:p>
+    <w:p>
+      <w:pPr>
+        <w:rPr>
+          <w:color w:val="000000" w:themeColor="text1"/>
+        </w:rPr>
+      </w:pPr>
+      <w:r>
+        <w:rPr>
+          <w:color w:val="000000" w:themeColor="text1"/>
+        </w:rPr>
+        <w:t>Ear: contains all type of files</w:t>
       </w:r>
       <w:bookmarkStart w:id="0" w:name="_GoBack"/>
       <w:bookmarkEnd w:id="0"/>
-    </w:p>
-    <w:p>
-      <w:pPr>
-        <w:pStyle w:val="ListParagraph"/>
-        <w:numPr>
-          <w:ilvl w:val="0"/>
-          <w:numId w:val="14"/>
-        </w:numPr>
-        <w:rPr>
-          <w:color w:val="000000" w:themeColor="text1"/>
-        </w:rPr>
-      </w:pPr>
-      <w:r>
-        <w:rPr>
-          <w:color w:val="000000" w:themeColor="text1"/>
-        </w:rPr>
-        <w:t>Transport Layer</w:t>
-      </w:r>
-    </w:p>
-    <w:p>
-      <w:pPr>
-        <w:pStyle w:val="ListParagraph"/>
-        <w:numPr>
-          <w:ilvl w:val="0"/>
-          <w:numId w:val="14"/>
-        </w:numPr>
-        <w:rPr>
-          <w:color w:val="000000" w:themeColor="text1"/>
-        </w:rPr>
-      </w:pPr>
-      <w:r>
-        <w:rPr>
-          <w:color w:val="000000" w:themeColor="text1"/>
-        </w:rPr>
-        <w:t>Session Layer</w:t>
-      </w:r>
-    </w:p>
-    <w:p>
-      <w:pPr>
-        <w:pStyle w:val="ListParagraph"/>
-        <w:numPr>
-          <w:ilvl w:val="0"/>
-          <w:numId w:val="14"/>
-        </w:numPr>
-        <w:rPr>
-          <w:color w:val="000000" w:themeColor="text1"/>
-        </w:rPr>
-      </w:pPr>
-      <w:r>
-        <w:rPr>
-          <w:color w:val="000000" w:themeColor="text1"/>
-        </w:rPr>
-        <w:t>Presentation Layer</w:t>
-      </w:r>
-    </w:p>
-    <w:p>
-      <w:pPr>
-        <w:pStyle w:val="ListParagraph"/>
-        <w:numPr>
-          <w:ilvl w:val="0"/>
-          <w:numId w:val="14"/>
-        </w:numPr>
-        <w:rPr>
-          <w:color w:val="000000" w:themeColor="text1"/>
-        </w:rPr>
-      </w:pPr>
-      <w:r>
-        <w:rPr>
-          <w:color w:val="000000" w:themeColor="text1"/>
-        </w:rPr>
-        <w:t>Application Layer</w:t>
-      </w:r>
-    </w:p>
-    <w:p>
-      <w:pPr>
-        <w:rPr>
-          <w:color w:val="000000" w:themeColor="text1"/>
-        </w:rPr>
-      </w:pPr>
-    </w:p>
-    <w:p>
-      <w:pPr>
-        <w:rPr>
-          <w:color w:val="000000" w:themeColor="text1"/>
-        </w:rPr>
-      </w:pPr>
-      <w:r>
-        <w:rPr>
-          <w:color w:val="000000" w:themeColor="text1"/>
-        </w:rPr>
-        <w:t>Each layer is a group of protocols</w:t>
-      </w:r>
-    </w:p>
-    <w:p>
-      <w:pPr>
-        <w:pStyle w:val="ListParagraph"/>
-        <w:rPr>
-          <w:color w:val="000000" w:themeColor="text1"/>
-        </w:rPr>
-      </w:pPr>
     </w:p>
     <w:sectPr>
       <w:pgSz w:w="12240" w:h="15840"/>

</xml_diff>